<commit_message>
2022 5 18 paper
</commit_message>
<xml_diff>
--- a/doc/demo.docx
+++ b/doc/demo.docx
@@ -79,11 +79,6 @@
       </w:r>
     </w:p>
     <w:p>
-      <w:pPr>
-        <w:rPr>
-          <w:rFonts w:hint="eastAsia"/>
-        </w:rPr>
-      </w:pPr>
       <w:r>
         <w:rPr>
           <w:rFonts w:hint="eastAsia"/>
@@ -149,9 +144,6 @@
     <w:p>
       <w:pPr>
         <w:ind w:firstLineChars="200" w:firstLine="420"/>
-        <w:rPr>
-          <w:rFonts w:hint="eastAsia"/>
-        </w:rPr>
       </w:pPr>
       <w:r>
         <w:rPr>
@@ -223,7 +215,21 @@
         <w:rPr>
           <w:rFonts w:hint="eastAsia"/>
         </w:rPr>
-        <w:t>对准测微光管使仪器十字丝与测微光管横丝吻合，旋转微顷台纵向测微器，每次按约等于2′角度值倾斜，在补偿工作范围内，从</w:t>
+        <w:t>对准测微光管使仪器十字丝与测微光管横丝吻合，旋转微</w:t>
+      </w:r>
+      <w:proofErr w:type="gramStart"/>
+      <w:r>
+        <w:rPr>
+          <w:rFonts w:hint="eastAsia"/>
+        </w:rPr>
+        <w:t>顷台纵向</w:t>
+      </w:r>
+      <w:proofErr w:type="gramEnd"/>
+      <w:r>
+        <w:rPr>
+          <w:rFonts w:hint="eastAsia"/>
+        </w:rPr>
+        <w:t>测微器，每次按约等于2′角度值倾斜，在补偿工作范围内，从</w:t>
       </w:r>
       <m:oMath>
         <m:r>
@@ -263,7 +269,37 @@
         <w:rPr>
           <w:rFonts w:hint="eastAsia"/>
         </w:rPr>
-        <w:t>求得仪器纵向补偿误差，同理，用横向测微器重复以上操作，测得仪器的横向补偿误差，分别取各方向的最大偏差值作为检定结果。</w:t>
+        <w:t>求得仪器纵向补偿误差，同理，用横向测微器重复以上操作，测得仪器的横向补偿误差，分别取各方向的最大偏差值作为检定结果</w:t>
+      </w:r>
+      <w:r>
+        <w:fldChar w:fldCharType="begin"/>
+      </w:r>
+      <w:r>
+        <w:instrText xml:space="preserve"> </w:instrText>
+      </w:r>
+      <w:r>
+        <w:rPr>
+          <w:rFonts w:hint="eastAsia"/>
+        </w:rPr>
+        <w:instrText>REF _Ref103797716 \r \h</w:instrText>
+      </w:r>
+      <w:r>
+        <w:instrText xml:space="preserve"> </w:instrText>
+      </w:r>
+      <w:r>
+        <w:fldChar w:fldCharType="separate"/>
+      </w:r>
+      <w:r>
+        <w:t>[1]</w:t>
+      </w:r>
+      <w:r>
+        <w:fldChar w:fldCharType="end"/>
+      </w:r>
+      <w:r>
+        <w:rPr>
+          <w:rFonts w:hint="eastAsia"/>
+        </w:rPr>
+        <w:t>。</w:t>
       </w:r>
     </w:p>
     <w:p>
@@ -295,21 +331,69 @@
         <w:rPr>
           <w:rFonts w:hint="eastAsia"/>
         </w:rPr>
-        <w:t>以图像测量技术为基础。</w:t>
-      </w:r>
-      <w:r>
-        <w:rPr>
-          <w:rFonts w:hint="eastAsia"/>
-        </w:rPr>
-        <w:t>图像测量技术是一种以图像处理技术为核心的检测技术，</w:t>
-      </w:r>
-      <w:r>
-        <w:rPr>
-          <w:rFonts w:hint="eastAsia"/>
-        </w:rPr>
         <w:t>以</w:t>
       </w:r>
       <w:r>
+        <w:rPr>
+          <w:rFonts w:hint="eastAsia"/>
+        </w:rPr>
+        <w:t>视觉</w:t>
+      </w:r>
+      <w:r>
+        <w:rPr>
+          <w:rFonts w:hint="eastAsia"/>
+        </w:rPr>
+        <w:t>测量技术为基础。</w:t>
+      </w:r>
+      <w:r>
+        <w:rPr>
+          <w:rFonts w:hint="eastAsia"/>
+        </w:rPr>
+        <w:t>视觉</w:t>
+      </w:r>
+      <w:r>
+        <w:rPr>
+          <w:rFonts w:hint="eastAsia"/>
+        </w:rPr>
+        <w:t>测量技术是一种以图像处理技术为核心的检测技术</w:t>
+      </w:r>
+      <w:r>
+        <w:fldChar w:fldCharType="begin"/>
+      </w:r>
+      <w:r>
+        <w:instrText xml:space="preserve"> </w:instrText>
+      </w:r>
+      <w:r>
+        <w:rPr>
+          <w:rFonts w:hint="eastAsia"/>
+        </w:rPr>
+        <w:instrText>REF _Ref103798438 \r \h</w:instrText>
+      </w:r>
+      <w:r>
+        <w:instrText xml:space="preserve"> </w:instrText>
+      </w:r>
+      <w:r>
+        <w:fldChar w:fldCharType="separate"/>
+      </w:r>
+      <w:r>
+        <w:t>[2]</w:t>
+      </w:r>
+      <w:r>
+        <w:fldChar w:fldCharType="end"/>
+      </w:r>
+      <w:r>
+        <w:rPr>
+          <w:rFonts w:hint="eastAsia"/>
+        </w:rPr>
+        <w:t>，</w:t>
+      </w:r>
+      <w:r>
+        <w:rPr>
+          <w:rFonts w:hint="eastAsia"/>
+        </w:rPr>
+        <w:t>以</w:t>
+      </w:r>
+      <w:r>
         <w:t>CCD</w:t>
       </w:r>
       <w:r>
@@ -346,13 +430,39 @@
         <w:rPr>
           <w:rFonts w:hint="eastAsia"/>
         </w:rPr>
-        <w:t>如图一所示</w:t>
-      </w:r>
-      <w:r>
-        <w:rPr>
-          <w:rFonts w:hint="eastAsia"/>
-        </w:rPr>
-        <w:t>，主要包括十字型和十字叉型十字丝，本文的研究目标主要为这两种十字丝图像</w:t>
+        <w:t>如图</w:t>
+      </w:r>
+      <w:r>
+        <w:rPr>
+          <w:rFonts w:hint="eastAsia"/>
+        </w:rPr>
+        <w:t>1</w:t>
+      </w:r>
+      <w:r>
+        <w:rPr>
+          <w:rFonts w:hint="eastAsia"/>
+        </w:rPr>
+        <w:t>所示</w:t>
+      </w:r>
+      <w:r>
+        <w:rPr>
+          <w:rFonts w:hint="eastAsia"/>
+        </w:rPr>
+        <w:t>，主要包括十字型和</w:t>
+      </w:r>
+      <w:proofErr w:type="gramStart"/>
+      <w:r>
+        <w:rPr>
+          <w:rFonts w:hint="eastAsia"/>
+        </w:rPr>
+        <w:t>十字叉型十字</w:t>
+      </w:r>
+      <w:proofErr w:type="gramEnd"/>
+      <w:r>
+        <w:rPr>
+          <w:rFonts w:hint="eastAsia"/>
+        </w:rPr>
+        <w:t>丝，本文的研究目标主要为这两种十字丝图像</w:t>
       </w:r>
       <w:r>
         <w:rPr>
@@ -385,7 +495,7 @@
                     <pic:cNvPicPr/>
                   </pic:nvPicPr>
                   <pic:blipFill>
-                    <a:blip r:embed="rId7"/>
+                    <a:blip r:embed="rId8"/>
                     <a:stretch>
                       <a:fillRect/>
                     </a:stretch>
@@ -414,14 +524,27 @@
       <w:r>
         <w:t xml:space="preserve">Figure </w:t>
       </w:r>
-      <w:fldSimple w:instr=" SEQ Figure \* ARABIC ">
-        <w:r>
-          <w:rPr>
-            <w:noProof/>
-          </w:rPr>
-          <w:t>1</w:t>
-        </w:r>
-      </w:fldSimple>
+      <w:r>
+        <w:fldChar w:fldCharType="begin"/>
+      </w:r>
+      <w:r>
+        <w:instrText xml:space="preserve"> SEQ Figure \* ARABIC </w:instrText>
+      </w:r>
+      <w:r>
+        <w:fldChar w:fldCharType="separate"/>
+      </w:r>
+      <w:r>
+        <w:rPr>
+          <w:noProof/>
+        </w:rPr>
+        <w:t>1</w:t>
+      </w:r>
+      <w:r>
+        <w:rPr>
+          <w:noProof/>
+        </w:rPr>
+        <w:fldChar w:fldCharType="end"/>
+      </w:r>
       <w:r>
         <w:t xml:space="preserve"> </w:t>
       </w:r>
@@ -584,7 +707,21 @@
         <w:rPr>
           <w:rFonts w:hint="eastAsia"/>
         </w:rPr>
-        <w:t>是：使用高分辨率的摄像头，捕捉微顷台倾斜后十字丝的细微变化，使用亚像素级别的图像中心位置坐标</w:t>
+        <w:t>是：使用高分辨率的摄像头，捕捉</w:t>
+      </w:r>
+      <w:proofErr w:type="gramStart"/>
+      <w:r>
+        <w:rPr>
+          <w:rFonts w:hint="eastAsia"/>
+        </w:rPr>
+        <w:t>微顷台倾斜</w:t>
+      </w:r>
+      <w:proofErr w:type="gramEnd"/>
+      <w:r>
+        <w:rPr>
+          <w:rFonts w:hint="eastAsia"/>
+        </w:rPr>
+        <w:t>后十字丝的细微变化，使用亚像素级别的图像中心位置坐标</w:t>
       </w:r>
       <w:r>
         <w:rPr>
@@ -608,7 +745,21 @@
         <w:rPr>
           <w:rFonts w:hint="eastAsia"/>
         </w:rPr>
-        <w:t>计算水准仪的竖直角改变量，</w:t>
+        <w:t>计算水准仪的竖直</w:t>
+      </w:r>
+      <w:proofErr w:type="gramStart"/>
+      <w:r>
+        <w:rPr>
+          <w:rFonts w:hint="eastAsia"/>
+        </w:rPr>
+        <w:t>角改变</w:t>
+      </w:r>
+      <w:proofErr w:type="gramEnd"/>
+      <w:r>
+        <w:rPr>
+          <w:rFonts w:hint="eastAsia"/>
+        </w:rPr>
+        <w:t>量，</w:t>
       </w:r>
       <w:r>
         <w:rPr>
@@ -660,7 +811,21 @@
         <w:rPr>
           <w:rFonts w:hint="eastAsia"/>
         </w:rPr>
-        <w:t>经过灰度化处理的图像都可以看成一个由图像灰度值组成的二维矩阵。</w:t>
+        <w:t>经过灰度化处理的图像都可以看成一个由图像灰度</w:t>
+      </w:r>
+      <w:proofErr w:type="gramStart"/>
+      <w:r>
+        <w:rPr>
+          <w:rFonts w:hint="eastAsia"/>
+        </w:rPr>
+        <w:t>值组成</w:t>
+      </w:r>
+      <w:proofErr w:type="gramEnd"/>
+      <w:r>
+        <w:rPr>
+          <w:rFonts w:hint="eastAsia"/>
+        </w:rPr>
+        <w:t>的二维矩阵。</w:t>
       </w:r>
       <w:r>
         <w:rPr>
@@ -703,12 +868,14 @@
         </w:rPr>
         <w:t>列像素组成，那么，</w:t>
       </w:r>
+      <w:proofErr w:type="gramStart"/>
       <w:r>
         <w:rPr>
           <w:rFonts w:hint="eastAsia"/>
         </w:rPr>
         <w:t>图像第</w:t>
       </w:r>
+      <w:proofErr w:type="gramEnd"/>
       <m:oMath>
         <m:r>
           <w:rPr>
@@ -944,12 +1111,14 @@
         </w:rPr>
         <w:t>。</w:t>
       </w:r>
+      <w:proofErr w:type="gramStart"/>
       <w:r>
         <w:rPr>
           <w:rFonts w:hint="eastAsia"/>
         </w:rPr>
         <w:t>图像第</w:t>
       </w:r>
+      <w:proofErr w:type="gramEnd"/>
       <m:oMath>
         <m:r>
           <w:rPr>
@@ -1204,7 +1373,37 @@
         <w:rPr>
           <w:rFonts w:hint="eastAsia"/>
         </w:rPr>
-        <w:t>多种以重心法为基础的算法可以对目标图像进行亚像素定位，包括二值重心法，灰度重心法以及灰度值平方重心法。重心法</w:t>
+        <w:t>多种以重心法为基础的算法可以对目标图像进行亚像素定位，包括二值重心法，灰度重心法以及灰度值平方重心法</w:t>
+      </w:r>
+      <w:r>
+        <w:fldChar w:fldCharType="begin"/>
+      </w:r>
+      <w:r>
+        <w:instrText xml:space="preserve"> </w:instrText>
+      </w:r>
+      <w:r>
+        <w:rPr>
+          <w:rFonts w:hint="eastAsia"/>
+        </w:rPr>
+        <w:instrText>REF _Ref103798660 \r \h</w:instrText>
+      </w:r>
+      <w:r>
+        <w:instrText xml:space="preserve"> </w:instrText>
+      </w:r>
+      <w:r>
+        <w:fldChar w:fldCharType="separate"/>
+      </w:r>
+      <w:r>
+        <w:t>[3]</w:t>
+      </w:r>
+      <w:r>
+        <w:fldChar w:fldCharType="end"/>
+      </w:r>
+      <w:r>
+        <w:rPr>
+          <w:rFonts w:hint="eastAsia"/>
+        </w:rPr>
+        <w:t>。重心法</w:t>
       </w:r>
       <w:r>
         <w:rPr>
@@ -1478,7 +1677,7 @@
                     <pic:cNvPicPr/>
                   </pic:nvPicPr>
                   <pic:blipFill>
-                    <a:blip r:embed="rId8"/>
+                    <a:blip r:embed="rId9"/>
                     <a:stretch>
                       <a:fillRect/>
                     </a:stretch>
@@ -1547,13 +1746,27 @@
         <w:rPr>
           <w:rFonts w:hint="eastAsia"/>
         </w:rPr>
-        <w:t>提取出了图像的目标区域，设</w:t>
-      </w:r>
-      <w:r>
-        <w:rPr>
-          <w:rFonts w:hint="eastAsia"/>
-        </w:rPr>
-        <w:t>目标区域起始</w:t>
+        <w:t>提取出了图像的目标区域，</w:t>
+      </w:r>
+      <w:proofErr w:type="gramStart"/>
+      <w:r>
+        <w:rPr>
+          <w:rFonts w:hint="eastAsia"/>
+        </w:rPr>
+        <w:t>设</w:t>
+      </w:r>
+      <w:r>
+        <w:rPr>
+          <w:rFonts w:hint="eastAsia"/>
+        </w:rPr>
+        <w:t>目标</w:t>
+      </w:r>
+      <w:proofErr w:type="gramEnd"/>
+      <w:r>
+        <w:rPr>
+          <w:rFonts w:hint="eastAsia"/>
+        </w:rPr>
+        <w:t>区域起始</w:t>
       </w:r>
       <w:r>
         <w:rPr>
@@ -2499,7 +2712,37 @@
         <w:rPr>
           <w:rFonts w:hint="eastAsia"/>
         </w:rPr>
-        <w:t>平方加权重心法使用灰度值的平方代替原始灰度值，加强了灰度值较大（距离中心比较近）的像素对重心位置的影响，加大了信噪比高的像素点的权重，使算法抗干扰能力更强，精度更高。</w:t>
+        <w:t>平方加权重心法使用灰度值的平方代替原始灰度值，加强了灰度值较大（距离中心比较近）的像素对重心位置的影响，加大了信噪比高的像素点的权重，使算法抗干扰能力更强，精度更高</w:t>
+      </w:r>
+      <w:r>
+        <w:fldChar w:fldCharType="begin"/>
+      </w:r>
+      <w:r>
+        <w:instrText xml:space="preserve"> </w:instrText>
+      </w:r>
+      <w:r>
+        <w:rPr>
+          <w:rFonts w:hint="eastAsia"/>
+        </w:rPr>
+        <w:instrText>REF _Ref103798996 \r \h</w:instrText>
+      </w:r>
+      <w:r>
+        <w:instrText xml:space="preserve"> </w:instrText>
+      </w:r>
+      <w:r>
+        <w:fldChar w:fldCharType="separate"/>
+      </w:r>
+      <w:r>
+        <w:t>[4]</w:t>
+      </w:r>
+      <w:r>
+        <w:fldChar w:fldCharType="end"/>
+      </w:r>
+      <w:r>
+        <w:rPr>
+          <w:rFonts w:hint="eastAsia"/>
+        </w:rPr>
+        <w:t>。</w:t>
       </w:r>
     </w:p>
     <w:p>
@@ -3628,11 +3871,19 @@
           <m:t>x</m:t>
         </m:r>
       </m:oMath>
-      <w:r>
-        <w:rPr>
-          <w:rFonts w:hint="eastAsia"/>
-        </w:rPr>
-        <w:t>轴不垂直误差角</w:t>
+      <w:proofErr w:type="gramStart"/>
+      <w:r>
+        <w:rPr>
+          <w:rFonts w:hint="eastAsia"/>
+        </w:rPr>
+        <w:t>轴不垂直</w:t>
+      </w:r>
+      <w:proofErr w:type="gramEnd"/>
+      <w:r>
+        <w:rPr>
+          <w:rFonts w:hint="eastAsia"/>
+        </w:rPr>
+        <w:t>误差角</w:t>
       </w:r>
       <w:r>
         <w:rPr>
@@ -5348,7 +5599,21 @@
         <w:rPr>
           <w:rFonts w:hint="eastAsia"/>
         </w:rPr>
-        <w:t>。得到亚像素级的中心位置坐标</w:t>
+        <w:t>。得到亚</w:t>
+      </w:r>
+      <w:proofErr w:type="gramStart"/>
+      <w:r>
+        <w:rPr>
+          <w:rFonts w:hint="eastAsia"/>
+        </w:rPr>
+        <w:t>像素级</w:t>
+      </w:r>
+      <w:proofErr w:type="gramEnd"/>
+      <w:r>
+        <w:rPr>
+          <w:rFonts w:hint="eastAsia"/>
+        </w:rPr>
+        <w:t>的中心位置坐标</w:t>
       </w:r>
       <w:r>
         <w:rPr>
@@ -5516,6 +5781,7 @@
         </w:rPr>
         <w:t>实现，开发环境为</w:t>
       </w:r>
+      <w:proofErr w:type="spellStart"/>
       <w:r>
         <w:t>P</w:t>
       </w:r>
@@ -5523,7 +5789,14 @@
         <w:rPr>
           <w:rFonts w:hint="eastAsia"/>
         </w:rPr>
-        <w:t>ycharm，并使用</w:t>
+        <w:t>ycharm</w:t>
+      </w:r>
+      <w:proofErr w:type="spellEnd"/>
+      <w:r>
+        <w:rPr>
+          <w:rFonts w:hint="eastAsia"/>
+        </w:rPr>
+        <w:t>，并使用</w:t>
       </w:r>
       <w:r>
         <w:t>O</w:t>
@@ -5611,112 +5884,6 @@
             <wp:extent cx="3452884" cy="2447698"/>
             <wp:effectExtent l="0" t="0" r="0" b="0"/>
             <wp:docPr id="2" name="图片 2"/>
-            <wp:cNvGraphicFramePr>
-              <a:graphicFrameLocks xmlns:a="http://schemas.openxmlformats.org/drawingml/2006/main" noChangeAspect="1"/>
-            </wp:cNvGraphicFramePr>
-            <a:graphic xmlns:a="http://schemas.openxmlformats.org/drawingml/2006/main">
-              <a:graphicData uri="http://schemas.openxmlformats.org/drawingml/2006/picture">
-                <pic:pic xmlns:pic="http://schemas.openxmlformats.org/drawingml/2006/picture">
-                  <pic:nvPicPr>
-                    <pic:cNvPr id="1" name=""/>
-                    <pic:cNvPicPr/>
-                  </pic:nvPicPr>
-                  <pic:blipFill>
-                    <a:blip r:embed="rId9"/>
-                    <a:stretch>
-                      <a:fillRect/>
-                    </a:stretch>
-                  </pic:blipFill>
-                  <pic:spPr>
-                    <a:xfrm>
-                      <a:off x="0" y="0"/>
-                      <a:ext cx="3471377" cy="2460807"/>
-                    </a:xfrm>
-                    <a:prstGeom prst="rect">
-                      <a:avLst/>
-                    </a:prstGeom>
-                  </pic:spPr>
-                </pic:pic>
-              </a:graphicData>
-            </a:graphic>
-          </wp:inline>
-        </w:drawing>
-      </w:r>
-    </w:p>
-    <w:p>
-      <w:r>
-        <w:rPr>
-          <w:rFonts w:hint="eastAsia"/>
-        </w:rPr>
-        <w:t>2</w:t>
-      </w:r>
-      <w:r>
-        <w:t xml:space="preserve">.1 </w:t>
-      </w:r>
-      <w:r>
-        <w:rPr>
-          <w:rFonts w:hint="eastAsia"/>
-        </w:rPr>
-        <w:t>十字丝</w:t>
-      </w:r>
-      <w:r>
-        <w:rPr>
-          <w:rFonts w:hint="eastAsia"/>
-        </w:rPr>
-        <w:t>图像预处理</w:t>
-      </w:r>
-    </w:p>
-    <w:p>
-      <w:pPr>
-        <w:ind w:firstLineChars="200" w:firstLine="420"/>
-      </w:pPr>
-      <w:r>
-        <w:rPr>
-          <w:rFonts w:hint="eastAsia"/>
-        </w:rPr>
-        <w:t>接收到C</w:t>
-      </w:r>
-      <w:r>
-        <w:t>CD</w:t>
-      </w:r>
-      <w:r>
-        <w:rPr>
-          <w:rFonts w:hint="eastAsia"/>
-        </w:rPr>
-        <w:t>采集到的图像后要对对象进行一些必要的处理。</w:t>
-      </w:r>
-      <w:r>
-        <w:rPr>
-          <w:rFonts w:hint="eastAsia"/>
-        </w:rPr>
-        <w:t>图像预处理步骤</w:t>
-      </w:r>
-      <w:r>
-        <w:rPr>
-          <w:rFonts w:hint="eastAsia"/>
-        </w:rPr>
-        <w:t>为</w:t>
-      </w:r>
-      <w:r>
-        <w:rPr>
-          <w:rFonts w:hint="eastAsia"/>
-        </w:rPr>
-        <w:t>：</w:t>
-      </w:r>
-    </w:p>
-    <w:p>
-      <w:pPr>
-        <w:ind w:leftChars="200" w:left="420"/>
-      </w:pPr>
-      <w:r>
-        <w:rPr>
-          <w:noProof/>
-        </w:rPr>
-        <w:drawing>
-          <wp:inline distT="0" distB="0" distL="0" distR="0" wp14:anchorId="4AF76A05" wp14:editId="653C6DF0">
-            <wp:extent cx="5274310" cy="1063625"/>
-            <wp:effectExtent l="0" t="0" r="2540" b="3175"/>
-            <wp:docPr id="15" name="图片 15"/>
             <wp:cNvGraphicFramePr>
               <a:graphicFrameLocks xmlns:a="http://schemas.openxmlformats.org/drawingml/2006/main" noChangeAspect="1"/>
             </wp:cNvGraphicFramePr>
@@ -5736,7 +5903,7 @@
                   <pic:spPr>
                     <a:xfrm>
                       <a:off x="0" y="0"/>
-                      <a:ext cx="5274310" cy="1063625"/>
+                      <a:ext cx="3471377" cy="2460807"/>
                     </a:xfrm>
                     <a:prstGeom prst="rect">
                       <a:avLst/>
@@ -5750,77 +5917,26 @@
       </w:r>
     </w:p>
     <w:p>
-      <w:pPr>
-        <w:ind w:firstLineChars="200" w:firstLine="420"/>
-      </w:pPr>
-      <w:r>
-        <w:rPr>
-          <w:rFonts w:hint="eastAsia"/>
-        </w:rPr>
-        <w:lastRenderedPageBreak/>
-        <w:t>读取一幅图像过后，首先</w:t>
-      </w:r>
-      <w:r>
-        <w:rPr>
-          <w:rFonts w:hint="eastAsia"/>
-        </w:rPr>
-        <w:t>将三通道的彩色图像转为灰度化图像。然后</w:t>
-      </w:r>
-      <w:r>
-        <w:rPr>
-          <w:rFonts w:hint="eastAsia"/>
-        </w:rPr>
-        <w:t>对图像进行裁剪，去除因为摄像头原因产生的非实际图像部分。再对</w:t>
-      </w:r>
-      <w:r>
-        <w:rPr>
-          <w:rFonts w:hint="eastAsia"/>
-        </w:rPr>
-        <w:t>图像进行去噪，采用一个</w:t>
-      </w:r>
-      <m:oMath>
-        <m:r>
-          <w:rPr>
-            <w:rFonts w:ascii="Cambria Math" w:hAnsi="Cambria Math"/>
-          </w:rPr>
-          <m:t>3×3</m:t>
-        </m:r>
-      </m:oMath>
-      <w:r>
-        <w:rPr>
-          <w:rFonts w:hint="eastAsia"/>
-        </w:rPr>
-        <w:t>的</w:t>
-      </w:r>
-      <w:r>
-        <w:rPr>
-          <w:rFonts w:hint="eastAsia"/>
-        </w:rPr>
-        <w:t>中值滤波器对图像进行滤波操作。</w:t>
-      </w:r>
-      <w:r>
-        <w:rPr>
-          <w:rFonts w:hint="eastAsia"/>
-        </w:rPr>
-        <w:t>最后对图像进行取反操作，</w:t>
-      </w:r>
-      <w:r>
-        <w:rPr>
-          <w:rFonts w:hint="eastAsia"/>
-        </w:rPr>
-        <w:t>这样，图像的高灰度部分为十字丝图像，低灰度部分为背景。</w:t>
-      </w:r>
-      <w:r>
-        <w:rPr>
-          <w:rFonts w:hint="eastAsia"/>
-        </w:rPr>
-        <w:t>经过以上几步轴就</w:t>
-      </w:r>
-      <w:r>
-        <w:rPr>
-          <w:rFonts w:hint="eastAsia"/>
-        </w:rPr>
-        <w:t>完成了对图像的预处理。</w:t>
+      <w:r>
+        <w:rPr>
+          <w:rFonts w:hint="eastAsia"/>
+        </w:rPr>
+        <w:t>2</w:t>
+      </w:r>
+      <w:r>
+        <w:t xml:space="preserve">.1 </w:t>
+      </w:r>
+      <w:r>
+        <w:rPr>
+          <w:rFonts w:hint="eastAsia"/>
+        </w:rPr>
+        <w:t>十字丝</w:t>
+      </w:r>
+      <w:r>
+        <w:rPr>
+          <w:rFonts w:hint="eastAsia"/>
+        </w:rPr>
+        <w:t>图像预处理</w:t>
       </w:r>
     </w:p>
     <w:p>
@@ -5831,114 +5947,49 @@
         <w:rPr>
           <w:rFonts w:hint="eastAsia"/>
         </w:rPr>
-        <w:t>接下来</w:t>
-      </w:r>
-      <w:r>
-        <w:rPr>
-          <w:rFonts w:hint="eastAsia"/>
-        </w:rPr>
-        <w:t>确定</w:t>
-      </w:r>
-      <w:r>
-        <w:rPr>
-          <w:rFonts w:hint="eastAsia"/>
-        </w:rPr>
-        <w:t>图像的</w:t>
-      </w:r>
-      <w:r>
-        <w:rPr>
-          <w:rFonts w:hint="eastAsia"/>
-        </w:rPr>
-        <w:t>像素级十字丝中心位置</w:t>
-      </w:r>
-      <w:r>
-        <w:rPr>
-          <w:rFonts w:hint="eastAsia"/>
-        </w:rPr>
-        <w:t>，首先</w:t>
-      </w:r>
-      <w:r>
-        <w:rPr>
-          <w:rFonts w:hint="eastAsia"/>
-        </w:rPr>
-        <w:t>提取十字丝图像的骨架，</w:t>
-      </w:r>
-      <w:r>
-        <w:rPr>
-          <w:rFonts w:hint="eastAsia"/>
-        </w:rPr>
-        <w:t>提取一个区域</w:t>
-      </w:r>
-      <m:oMath>
-        <m:r>
-          <w:rPr>
-            <w:rFonts w:ascii="Cambria Math" w:hAnsi="Cambria Math"/>
-          </w:rPr>
-          <m:t>A</m:t>
-        </m:r>
-      </m:oMath>
-      <w:r>
-        <w:rPr>
-          <w:rFonts w:hint="eastAsia"/>
-        </w:rPr>
-        <w:t>的骨骼，记为</w:t>
-      </w:r>
-      <m:oMath>
-        <m:r>
-          <w:rPr>
-            <w:rFonts w:ascii="Cambria Math" w:hAnsi="Cambria Math"/>
-          </w:rPr>
-          <m:t>S(A)</m:t>
-        </m:r>
-      </m:oMath>
-      <w:r>
-        <w:rPr>
-          <w:rFonts w:hint="eastAsia"/>
-        </w:rPr>
-        <w:t>，即对区域</w:t>
-      </w:r>
-      <m:oMath>
-        <m:r>
-          <w:rPr>
-            <w:rFonts w:ascii="Cambria Math" w:hAnsi="Cambria Math"/>
-          </w:rPr>
-          <m:t>A</m:t>
-        </m:r>
-      </m:oMath>
-      <w:r>
-        <w:rPr>
-          <w:rFonts w:hint="eastAsia"/>
-        </w:rPr>
-        <w:t>进行连续腐蚀，直到</w:t>
-      </w:r>
-      <m:oMath>
-        <m:r>
-          <w:rPr>
-            <w:rFonts w:ascii="Cambria Math" w:hAnsi="Cambria Math"/>
-          </w:rPr>
-          <m:t>A</m:t>
-        </m:r>
-      </m:oMath>
-      <w:r>
-        <w:rPr>
-          <w:rFonts w:hint="eastAsia"/>
-        </w:rPr>
-        <w:t>变为空集以前的最后一次。</w:t>
+        <w:t>接收到C</w:t>
+      </w:r>
+      <w:r>
+        <w:t>CD</w:t>
+      </w:r>
+      <w:r>
+        <w:rPr>
+          <w:rFonts w:hint="eastAsia"/>
+        </w:rPr>
+        <w:t>采集到的图像后要对对象进行一些必要的处理。</w:t>
+      </w:r>
+      <w:r>
+        <w:rPr>
+          <w:rFonts w:hint="eastAsia"/>
+        </w:rPr>
+        <w:t>图像预处理步骤</w:t>
+      </w:r>
+      <w:r>
+        <w:rPr>
+          <w:rFonts w:hint="eastAsia"/>
+        </w:rPr>
+        <w:t>为</w:t>
+      </w:r>
+      <w:r>
+        <w:rPr>
+          <w:rFonts w:hint="eastAsia"/>
+        </w:rPr>
+        <w:t>：</w:t>
       </w:r>
     </w:p>
     <w:p>
       <w:pPr>
-        <w:jc w:val="center"/>
+        <w:ind w:leftChars="200" w:left="420"/>
       </w:pPr>
       <w:r>
         <w:rPr>
           <w:noProof/>
         </w:rPr>
         <w:drawing>
-          <wp:inline distT="0" distB="0" distL="0" distR="0" wp14:anchorId="49589954" wp14:editId="3DEB5D6E">
-            <wp:extent cx="5274310" cy="2665730"/>
-            <wp:effectExtent l="0" t="0" r="2540" b="1270"/>
-            <wp:docPr id="16" name="图片 16"/>
+          <wp:inline distT="0" distB="0" distL="0" distR="0" wp14:anchorId="4AF76A05" wp14:editId="653C6DF0">
+            <wp:extent cx="5274310" cy="1063625"/>
+            <wp:effectExtent l="0" t="0" r="2540" b="3175"/>
+            <wp:docPr id="15" name="图片 15"/>
             <wp:cNvGraphicFramePr>
               <a:graphicFrameLocks xmlns:a="http://schemas.openxmlformats.org/drawingml/2006/main" noChangeAspect="1"/>
             </wp:cNvGraphicFramePr>
@@ -5958,7 +6009,7 @@
                   <pic:spPr>
                     <a:xfrm>
                       <a:off x="0" y="0"/>
-                      <a:ext cx="5274310" cy="2665730"/>
+                      <a:ext cx="5274310" cy="1063625"/>
                     </a:xfrm>
                     <a:prstGeom prst="rect">
                       <a:avLst/>
@@ -5970,101 +6021,190 @@
           </wp:inline>
         </w:drawing>
       </w:r>
-      <w:r>
-        <w:rPr>
-          <w:rFonts w:hint="eastAsia"/>
-        </w:rPr>
-        <w:t>得到骨架图像后，</w:t>
-      </w:r>
-      <w:r>
-        <w:rPr>
-          <w:rFonts w:hint="eastAsia"/>
-        </w:rPr>
-        <w:t>对图像分别按行，按列进行求和，</w:t>
-      </w:r>
-      <w:r>
-        <w:rPr>
-          <w:rFonts w:hint="eastAsia"/>
-        </w:rPr>
-        <w:t>求和的结果如图所示。</w:t>
-      </w:r>
-      <w:r>
-        <w:rPr>
-          <w:rFonts w:hint="eastAsia"/>
-        </w:rPr>
-        <w:t>取峰值点作为</w:t>
-      </w:r>
-      <w:r>
-        <w:rPr>
-          <w:rFonts w:hint="eastAsia"/>
-        </w:rPr>
-        <w:t>像素级的十字丝中心位置坐标</w:t>
+    </w:p>
+    <w:p>
+      <w:pPr>
+        <w:ind w:firstLineChars="200" w:firstLine="420"/>
+      </w:pPr>
+      <w:r>
+        <w:rPr>
+          <w:rFonts w:hint="eastAsia"/>
+        </w:rPr>
+        <w:lastRenderedPageBreak/>
+        <w:t>读取一幅图像过后，首先</w:t>
+      </w:r>
+      <w:r>
+        <w:rPr>
+          <w:rFonts w:hint="eastAsia"/>
+        </w:rPr>
+        <w:t>将三通道的彩色图像转为灰度化图像。然后</w:t>
+      </w:r>
+      <w:r>
+        <w:rPr>
+          <w:rFonts w:hint="eastAsia"/>
+        </w:rPr>
+        <w:t>对图像进行裁剪，去除因为摄像头原因产生的非实际图像部分。再对</w:t>
+      </w:r>
+      <w:r>
+        <w:rPr>
+          <w:rFonts w:hint="eastAsia"/>
+        </w:rPr>
+        <w:t>图像进行去噪，采用一个</w:t>
       </w:r>
       <m:oMath>
-        <m:sSub>
-          <m:sSubPr>
-            <m:ctrlPr>
-              <w:rPr>
-                <w:rFonts w:ascii="Cambria Math" w:hAnsi="Cambria Math"/>
-                <w:i/>
-              </w:rPr>
-            </m:ctrlPr>
-          </m:sSubPr>
-          <m:e>
-            <m:r>
-              <w:rPr>
-                <w:rFonts w:ascii="Cambria Math" w:hAnsi="Cambria Math"/>
-              </w:rPr>
-              <m:t>x</m:t>
-            </m:r>
-          </m:e>
-          <m:sub>
-            <m:r>
-              <w:rPr>
-                <w:rFonts w:ascii="Cambria Math" w:hAnsi="Cambria Math"/>
-              </w:rPr>
-              <m:t>0</m:t>
-            </m:r>
-          </m:sub>
-        </m:sSub>
         <m:r>
           <w:rPr>
             <w:rFonts w:ascii="Cambria Math" w:hAnsi="Cambria Math"/>
           </w:rPr>
-          <m:t>,</m:t>
+          <m:t>3×3</m:t>
         </m:r>
-        <m:sSub>
-          <m:sSubPr>
-            <m:ctrlPr>
-              <w:rPr>
-                <w:rFonts w:ascii="Cambria Math" w:hAnsi="Cambria Math"/>
-                <w:i/>
-              </w:rPr>
-            </m:ctrlPr>
-          </m:sSubPr>
-          <m:e>
-            <m:r>
-              <w:rPr>
-                <w:rFonts w:ascii="Cambria Math" w:hAnsi="Cambria Math"/>
-              </w:rPr>
-              <m:t>y</m:t>
-            </m:r>
-          </m:e>
-          <m:sub>
-            <m:r>
-              <w:rPr>
-                <w:rFonts w:ascii="Cambria Math" w:hAnsi="Cambria Math"/>
-              </w:rPr>
-              <m:t>0</m:t>
-            </m:r>
-          </m:sub>
-        </m:sSub>
       </m:oMath>
       <w:r>
         <w:rPr>
           <w:rFonts w:hint="eastAsia"/>
         </w:rPr>
-        <w:t>。</w:t>
+        <w:t>的</w:t>
+      </w:r>
+      <w:r>
+        <w:rPr>
+          <w:rFonts w:hint="eastAsia"/>
+        </w:rPr>
+        <w:t>中值滤波器对图像进行滤波操作。</w:t>
+      </w:r>
+      <w:r>
+        <w:rPr>
+          <w:rFonts w:hint="eastAsia"/>
+        </w:rPr>
+        <w:t>最后对图像进行取反操作，</w:t>
+      </w:r>
+      <w:r>
+        <w:rPr>
+          <w:rFonts w:hint="eastAsia"/>
+        </w:rPr>
+        <w:t>这样，图像的高灰度部分为十字丝图像，低灰度部分为背景。</w:t>
+      </w:r>
+      <w:r>
+        <w:rPr>
+          <w:rFonts w:hint="eastAsia"/>
+        </w:rPr>
+        <w:t>经过以上几步轴就</w:t>
+      </w:r>
+      <w:r>
+        <w:rPr>
+          <w:rFonts w:hint="eastAsia"/>
+        </w:rPr>
+        <w:t>完成了对图像的预处理。</w:t>
+      </w:r>
+    </w:p>
+    <w:p>
+      <w:pPr>
+        <w:ind w:firstLineChars="200" w:firstLine="420"/>
+      </w:pPr>
+      <w:r>
+        <w:rPr>
+          <w:rFonts w:hint="eastAsia"/>
+        </w:rPr>
+        <w:t>接下来</w:t>
+      </w:r>
+      <w:r>
+        <w:rPr>
+          <w:rFonts w:hint="eastAsia"/>
+        </w:rPr>
+        <w:t>确定</w:t>
+      </w:r>
+      <w:r>
+        <w:rPr>
+          <w:rFonts w:hint="eastAsia"/>
+        </w:rPr>
+        <w:t>图像的</w:t>
+      </w:r>
+      <w:proofErr w:type="gramStart"/>
+      <w:r>
+        <w:rPr>
+          <w:rFonts w:hint="eastAsia"/>
+        </w:rPr>
+        <w:t>像素级</w:t>
+      </w:r>
+      <w:proofErr w:type="gramEnd"/>
+      <w:r>
+        <w:rPr>
+          <w:rFonts w:hint="eastAsia"/>
+        </w:rPr>
+        <w:t>十字丝中心位置</w:t>
+      </w:r>
+      <w:r>
+        <w:rPr>
+          <w:rFonts w:hint="eastAsia"/>
+        </w:rPr>
+        <w:t>，首先</w:t>
+      </w:r>
+      <w:r>
+        <w:rPr>
+          <w:rFonts w:hint="eastAsia"/>
+        </w:rPr>
+        <w:t>提取十字丝图像的骨架，</w:t>
+      </w:r>
+      <w:r>
+        <w:rPr>
+          <w:rFonts w:hint="eastAsia"/>
+        </w:rPr>
+        <w:t>提取一个区域</w:t>
+      </w:r>
+      <m:oMath>
+        <m:r>
+          <w:rPr>
+            <w:rFonts w:ascii="Cambria Math" w:hAnsi="Cambria Math"/>
+          </w:rPr>
+          <m:t>A</m:t>
+        </m:r>
+      </m:oMath>
+      <w:r>
+        <w:rPr>
+          <w:rFonts w:hint="eastAsia"/>
+        </w:rPr>
+        <w:t>的骨骼，记为</w:t>
+      </w:r>
+      <m:oMath>
+        <m:r>
+          <w:rPr>
+            <w:rFonts w:ascii="Cambria Math" w:hAnsi="Cambria Math"/>
+          </w:rPr>
+          <m:t>S(A)</m:t>
+        </m:r>
+      </m:oMath>
+      <w:r>
+        <w:rPr>
+          <w:rFonts w:hint="eastAsia"/>
+        </w:rPr>
+        <w:t>，即对区域</w:t>
+      </w:r>
+      <m:oMath>
+        <m:r>
+          <w:rPr>
+            <w:rFonts w:ascii="Cambria Math" w:hAnsi="Cambria Math"/>
+          </w:rPr>
+          <m:t>A</m:t>
+        </m:r>
+      </m:oMath>
+      <w:r>
+        <w:rPr>
+          <w:rFonts w:hint="eastAsia"/>
+        </w:rPr>
+        <w:t>进行连续腐蚀，直到</w:t>
+      </w:r>
+      <m:oMath>
+        <m:r>
+          <w:rPr>
+            <w:rFonts w:ascii="Cambria Math" w:hAnsi="Cambria Math"/>
+          </w:rPr>
+          <m:t>A</m:t>
+        </m:r>
+      </m:oMath>
+      <w:r>
+        <w:rPr>
+          <w:rFonts w:hint="eastAsia"/>
+        </w:rPr>
+        <w:t>变为空集以前的最后一次。</w:t>
       </w:r>
     </w:p>
     <w:p>
@@ -6076,10 +6216,10 @@
           <w:noProof/>
         </w:rPr>
         <w:drawing>
-          <wp:inline distT="0" distB="0" distL="0" distR="0" wp14:anchorId="16707CE7" wp14:editId="5C1BBA83">
-            <wp:extent cx="5274310" cy="2000250"/>
-            <wp:effectExtent l="0" t="0" r="2540" b="0"/>
-            <wp:docPr id="17" name="图片 17"/>
+          <wp:inline distT="0" distB="0" distL="0" distR="0" wp14:anchorId="49589954" wp14:editId="3DEB5D6E">
+            <wp:extent cx="5274310" cy="2665730"/>
+            <wp:effectExtent l="0" t="0" r="2540" b="1270"/>
+            <wp:docPr id="16" name="图片 16"/>
             <wp:cNvGraphicFramePr>
               <a:graphicFrameLocks xmlns:a="http://schemas.openxmlformats.org/drawingml/2006/main" noChangeAspect="1"/>
             </wp:cNvGraphicFramePr>
@@ -6099,6 +6239,169 @@
                   <pic:spPr>
                     <a:xfrm>
                       <a:off x="0" y="0"/>
+                      <a:ext cx="5274310" cy="2665730"/>
+                    </a:xfrm>
+                    <a:prstGeom prst="rect">
+                      <a:avLst/>
+                    </a:prstGeom>
+                  </pic:spPr>
+                </pic:pic>
+              </a:graphicData>
+            </a:graphic>
+          </wp:inline>
+        </w:drawing>
+      </w:r>
+      <w:r>
+        <w:rPr>
+          <w:rFonts w:hint="eastAsia"/>
+        </w:rPr>
+        <w:t>得到骨架图像后，</w:t>
+      </w:r>
+      <w:r>
+        <w:rPr>
+          <w:rFonts w:hint="eastAsia"/>
+        </w:rPr>
+        <w:t>对图像分别按行，</w:t>
+      </w:r>
+      <w:proofErr w:type="gramStart"/>
+      <w:r>
+        <w:rPr>
+          <w:rFonts w:hint="eastAsia"/>
+        </w:rPr>
+        <w:t>按列进行</w:t>
+      </w:r>
+      <w:proofErr w:type="gramEnd"/>
+      <w:r>
+        <w:rPr>
+          <w:rFonts w:hint="eastAsia"/>
+        </w:rPr>
+        <w:t>求和，</w:t>
+      </w:r>
+      <w:r>
+        <w:rPr>
+          <w:rFonts w:hint="eastAsia"/>
+        </w:rPr>
+        <w:t>求和的结果如图所示。</w:t>
+      </w:r>
+      <w:r>
+        <w:rPr>
+          <w:rFonts w:hint="eastAsia"/>
+        </w:rPr>
+        <w:t>取峰值点作为</w:t>
+      </w:r>
+      <w:proofErr w:type="gramStart"/>
+      <w:r>
+        <w:rPr>
+          <w:rFonts w:hint="eastAsia"/>
+        </w:rPr>
+        <w:t>像素级</w:t>
+      </w:r>
+      <w:proofErr w:type="gramEnd"/>
+      <w:r>
+        <w:rPr>
+          <w:rFonts w:hint="eastAsia"/>
+        </w:rPr>
+        <w:t>的十字丝中心位置坐标</w:t>
+      </w:r>
+      <m:oMath>
+        <m:sSub>
+          <m:sSubPr>
+            <m:ctrlPr>
+              <w:rPr>
+                <w:rFonts w:ascii="Cambria Math" w:hAnsi="Cambria Math"/>
+                <w:i/>
+              </w:rPr>
+            </m:ctrlPr>
+          </m:sSubPr>
+          <m:e>
+            <m:r>
+              <w:rPr>
+                <w:rFonts w:ascii="Cambria Math" w:hAnsi="Cambria Math"/>
+              </w:rPr>
+              <m:t>x</m:t>
+            </m:r>
+          </m:e>
+          <m:sub>
+            <m:r>
+              <w:rPr>
+                <w:rFonts w:ascii="Cambria Math" w:hAnsi="Cambria Math"/>
+              </w:rPr>
+              <m:t>0</m:t>
+            </m:r>
+          </m:sub>
+        </m:sSub>
+        <m:r>
+          <w:rPr>
+            <w:rFonts w:ascii="Cambria Math" w:hAnsi="Cambria Math"/>
+          </w:rPr>
+          <m:t>,</m:t>
+        </m:r>
+        <m:sSub>
+          <m:sSubPr>
+            <m:ctrlPr>
+              <w:rPr>
+                <w:rFonts w:ascii="Cambria Math" w:hAnsi="Cambria Math"/>
+                <w:i/>
+              </w:rPr>
+            </m:ctrlPr>
+          </m:sSubPr>
+          <m:e>
+            <m:r>
+              <w:rPr>
+                <w:rFonts w:ascii="Cambria Math" w:hAnsi="Cambria Math"/>
+              </w:rPr>
+              <m:t>y</m:t>
+            </m:r>
+          </m:e>
+          <m:sub>
+            <m:r>
+              <w:rPr>
+                <w:rFonts w:ascii="Cambria Math" w:hAnsi="Cambria Math"/>
+              </w:rPr>
+              <m:t>0</m:t>
+            </m:r>
+          </m:sub>
+        </m:sSub>
+      </m:oMath>
+      <w:r>
+        <w:rPr>
+          <w:rFonts w:hint="eastAsia"/>
+        </w:rPr>
+        <w:t>。</w:t>
+      </w:r>
+    </w:p>
+    <w:p>
+      <w:pPr>
+        <w:jc w:val="center"/>
+      </w:pPr>
+      <w:r>
+        <w:rPr>
+          <w:noProof/>
+        </w:rPr>
+        <w:drawing>
+          <wp:inline distT="0" distB="0" distL="0" distR="0" wp14:anchorId="16707CE7" wp14:editId="5C1BBA83">
+            <wp:extent cx="5274310" cy="2000250"/>
+            <wp:effectExtent l="0" t="0" r="2540" b="0"/>
+            <wp:docPr id="17" name="图片 17"/>
+            <wp:cNvGraphicFramePr>
+              <a:graphicFrameLocks xmlns:a="http://schemas.openxmlformats.org/drawingml/2006/main" noChangeAspect="1"/>
+            </wp:cNvGraphicFramePr>
+            <a:graphic xmlns:a="http://schemas.openxmlformats.org/drawingml/2006/main">
+              <a:graphicData uri="http://schemas.openxmlformats.org/drawingml/2006/picture">
+                <pic:pic xmlns:pic="http://schemas.openxmlformats.org/drawingml/2006/picture">
+                  <pic:nvPicPr>
+                    <pic:cNvPr id="1" name=""/>
+                    <pic:cNvPicPr/>
+                  </pic:nvPicPr>
+                  <pic:blipFill>
+                    <a:blip r:embed="rId13"/>
+                    <a:stretch>
+                      <a:fillRect/>
+                    </a:stretch>
+                  </pic:blipFill>
+                  <pic:spPr>
+                    <a:xfrm>
+                      <a:off x="0" y="0"/>
                       <a:ext cx="5274310" cy="2000250"/>
                     </a:xfrm>
                     <a:prstGeom prst="rect">
@@ -6149,7 +6452,49 @@
         <w:rPr>
           <w:rFonts w:hint="eastAsia"/>
         </w:rPr>
-        <w:t>对图像进行指数变换，目的是将图像的低灰度值部分进行压缩，将其高灰度值部分进行拓展，从而强调了图像的高灰度部分，这是因为在一幅十字丝图像中，十字丝图像集中在灰度值较高的部分；进行指数变换，可以很好的拓展像素值变化较小的灰度级分布，突出图像中的细节部分</w:t>
+        <w:t>对图像进行指数变换，目的是将图像的低灰度</w:t>
+      </w:r>
+      <w:proofErr w:type="gramStart"/>
+      <w:r>
+        <w:rPr>
+          <w:rFonts w:hint="eastAsia"/>
+        </w:rPr>
+        <w:t>值部分</w:t>
+      </w:r>
+      <w:proofErr w:type="gramEnd"/>
+      <w:r>
+        <w:rPr>
+          <w:rFonts w:hint="eastAsia"/>
+        </w:rPr>
+        <w:t>进行压缩，将其高灰度</w:t>
+      </w:r>
+      <w:proofErr w:type="gramStart"/>
+      <w:r>
+        <w:rPr>
+          <w:rFonts w:hint="eastAsia"/>
+        </w:rPr>
+        <w:t>值部分</w:t>
+      </w:r>
+      <w:proofErr w:type="gramEnd"/>
+      <w:r>
+        <w:rPr>
+          <w:rFonts w:hint="eastAsia"/>
+        </w:rPr>
+        <w:t>进行拓展，从而强调了图像的高灰度部分，这是因为在一幅十字丝图像中，十字丝图像集中在灰度值较高的部分；进行指数变换，可以很好的拓展</w:t>
+      </w:r>
+      <w:proofErr w:type="gramStart"/>
+      <w:r>
+        <w:rPr>
+          <w:rFonts w:hint="eastAsia"/>
+        </w:rPr>
+        <w:t>像素值</w:t>
+      </w:r>
+      <w:proofErr w:type="gramEnd"/>
+      <w:r>
+        <w:rPr>
+          <w:rFonts w:hint="eastAsia"/>
+        </w:rPr>
+        <w:t>变化较小的灰度级分布，突出图像中的细节部分</w:t>
       </w:r>
       <w:r>
         <w:rPr>
@@ -6358,7 +6703,23 @@
           <w:rFonts w:hint="eastAsia"/>
           <w:iCs/>
         </w:rPr>
-        <w:t>可见，原图中的高灰度值部分得到拓展</w:t>
+        <w:t>可见，原图中的高灰度</w:t>
+      </w:r>
+      <w:proofErr w:type="gramStart"/>
+      <w:r>
+        <w:rPr>
+          <w:rFonts w:hint="eastAsia"/>
+          <w:iCs/>
+        </w:rPr>
+        <w:t>值部分</w:t>
+      </w:r>
+      <w:proofErr w:type="gramEnd"/>
+      <w:r>
+        <w:rPr>
+          <w:rFonts w:hint="eastAsia"/>
+          <w:iCs/>
+        </w:rPr>
+        <w:t>得到拓展</w:t>
       </w:r>
       <w:r>
         <w:rPr>
@@ -6394,7 +6755,7 @@
                     <pic:cNvPicPr/>
                   </pic:nvPicPr>
                   <pic:blipFill>
-                    <a:blip r:embed="rId13"/>
+                    <a:blip r:embed="rId14"/>
                     <a:stretch>
                       <a:fillRect/>
                     </a:stretch>
@@ -6462,11 +6823,19 @@
         </w:rPr>
         <w:t>对上述图像增强后的图像进行</w:t>
       </w:r>
-      <w:r>
-        <w:rPr>
-          <w:rFonts w:hint="eastAsia"/>
-        </w:rPr>
-        <w:t>二值化阈值处理，</w:t>
+      <w:proofErr w:type="gramStart"/>
+      <w:r>
+        <w:rPr>
+          <w:rFonts w:hint="eastAsia"/>
+        </w:rPr>
+        <w:t>二值化阈值</w:t>
+      </w:r>
+      <w:proofErr w:type="gramEnd"/>
+      <w:r>
+        <w:rPr>
+          <w:rFonts w:hint="eastAsia"/>
+        </w:rPr>
+        <w:t>处理，</w:t>
       </w:r>
       <w:r>
         <w:rPr>
@@ -6651,7 +7020,23 @@
           <w:rFonts w:hint="eastAsia"/>
           <w:iCs/>
         </w:rPr>
-        <w:t>即选取合适的结构元对图像进行膨胀后再减去原图像，基于形态学算法避免了使用像</w:t>
+        <w:t>即选取合适的</w:t>
+      </w:r>
+      <w:proofErr w:type="gramStart"/>
+      <w:r>
+        <w:rPr>
+          <w:rFonts w:hint="eastAsia"/>
+          <w:iCs/>
+        </w:rPr>
+        <w:t>结构元</w:t>
+      </w:r>
+      <w:proofErr w:type="gramEnd"/>
+      <w:r>
+        <w:rPr>
+          <w:rFonts w:hint="eastAsia"/>
+          <w:iCs/>
+        </w:rPr>
+        <w:t>对图像进行膨胀后再减去原图像，基于形态学算法避免了使用像</w:t>
       </w:r>
       <m:oMath>
         <m:r>
@@ -6734,7 +7119,7 @@
                     <pic:cNvPicPr/>
                   </pic:nvPicPr>
                   <pic:blipFill>
-                    <a:blip r:embed="rId14"/>
+                    <a:blip r:embed="rId15"/>
                     <a:stretch>
                       <a:fillRect/>
                     </a:stretch>
@@ -6811,7 +7196,7 @@
                     </pic:cNvPicPr>
                   </pic:nvPicPr>
                   <pic:blipFill>
-                    <a:blip r:embed="rId15"/>
+                    <a:blip r:embed="rId16"/>
                     <a:stretch>
                       <a:fillRect/>
                     </a:stretch>
@@ -6869,46 +7254,6 @@
             <wp:extent cx="2565779" cy="2007870"/>
             <wp:effectExtent l="0" t="0" r="6350" b="0"/>
             <wp:docPr id="9" name="图片 9"/>
-            <wp:cNvGraphicFramePr>
-              <a:graphicFrameLocks xmlns:a="http://schemas.openxmlformats.org/drawingml/2006/main" noChangeAspect="1"/>
-            </wp:cNvGraphicFramePr>
-            <a:graphic xmlns:a="http://schemas.openxmlformats.org/drawingml/2006/main">
-              <a:graphicData uri="http://schemas.openxmlformats.org/drawingml/2006/picture">
-                <pic:pic xmlns:pic="http://schemas.openxmlformats.org/drawingml/2006/picture">
-                  <pic:nvPicPr>
-                    <pic:cNvPr id="1" name=""/>
-                    <pic:cNvPicPr/>
-                  </pic:nvPicPr>
-                  <pic:blipFill>
-                    <a:blip r:embed="rId16"/>
-                    <a:stretch>
-                      <a:fillRect/>
-                    </a:stretch>
-                  </pic:blipFill>
-                  <pic:spPr>
-                    <a:xfrm>
-                      <a:off x="0" y="0"/>
-                      <a:ext cx="2581561" cy="2020221"/>
-                    </a:xfrm>
-                    <a:prstGeom prst="rect">
-                      <a:avLst/>
-                    </a:prstGeom>
-                  </pic:spPr>
-                </pic:pic>
-              </a:graphicData>
-            </a:graphic>
-          </wp:inline>
-        </w:drawing>
-      </w:r>
-      <w:r>
-        <w:rPr>
-          <w:noProof/>
-        </w:rPr>
-        <w:drawing>
-          <wp:inline distT="0" distB="0" distL="0" distR="0" wp14:anchorId="042012AF" wp14:editId="1B22A2CF">
-            <wp:extent cx="2388358" cy="1840865"/>
-            <wp:effectExtent l="0" t="0" r="0" b="6985"/>
-            <wp:docPr id="11" name="图片 11"/>
             <wp:cNvGraphicFramePr>
               <a:graphicFrameLocks xmlns:a="http://schemas.openxmlformats.org/drawingml/2006/main" noChangeAspect="1"/>
             </wp:cNvGraphicFramePr>
@@ -6928,6 +7273,46 @@
                   <pic:spPr>
                     <a:xfrm>
                       <a:off x="0" y="0"/>
+                      <a:ext cx="2581561" cy="2020221"/>
+                    </a:xfrm>
+                    <a:prstGeom prst="rect">
+                      <a:avLst/>
+                    </a:prstGeom>
+                  </pic:spPr>
+                </pic:pic>
+              </a:graphicData>
+            </a:graphic>
+          </wp:inline>
+        </w:drawing>
+      </w:r>
+      <w:r>
+        <w:rPr>
+          <w:noProof/>
+        </w:rPr>
+        <w:drawing>
+          <wp:inline distT="0" distB="0" distL="0" distR="0" wp14:anchorId="042012AF" wp14:editId="1B22A2CF">
+            <wp:extent cx="2388358" cy="1840865"/>
+            <wp:effectExtent l="0" t="0" r="0" b="6985"/>
+            <wp:docPr id="11" name="图片 11"/>
+            <wp:cNvGraphicFramePr>
+              <a:graphicFrameLocks xmlns:a="http://schemas.openxmlformats.org/drawingml/2006/main" noChangeAspect="1"/>
+            </wp:cNvGraphicFramePr>
+            <a:graphic xmlns:a="http://schemas.openxmlformats.org/drawingml/2006/main">
+              <a:graphicData uri="http://schemas.openxmlformats.org/drawingml/2006/picture">
+                <pic:pic xmlns:pic="http://schemas.openxmlformats.org/drawingml/2006/picture">
+                  <pic:nvPicPr>
+                    <pic:cNvPr id="1" name=""/>
+                    <pic:cNvPicPr/>
+                  </pic:nvPicPr>
+                  <pic:blipFill>
+                    <a:blip r:embed="rId18"/>
+                    <a:stretch>
+                      <a:fillRect/>
+                    </a:stretch>
+                  </pic:blipFill>
+                  <pic:spPr>
+                    <a:xfrm>
+                      <a:off x="0" y="0"/>
                       <a:ext cx="2397684" cy="1848054"/>
                     </a:xfrm>
                     <a:prstGeom prst="rect">
@@ -7007,7 +7392,21 @@
         <w:rPr>
           <w:rFonts w:hint="eastAsia"/>
         </w:rPr>
-        <w:t>使用迭代重加权最小二乘法，在一步步的迭代之后，会降低那些离群点在最后拟合中的权重，相比于标准最小二乘法每个点的权重都是一样的，I</w:t>
+        <w:t>使用迭代重加权最小二乘法，在</w:t>
+      </w:r>
+      <w:proofErr w:type="gramStart"/>
+      <w:r>
+        <w:rPr>
+          <w:rFonts w:hint="eastAsia"/>
+        </w:rPr>
+        <w:t>一</w:t>
+      </w:r>
+      <w:proofErr w:type="gramEnd"/>
+      <w:r>
+        <w:rPr>
+          <w:rFonts w:hint="eastAsia"/>
+        </w:rPr>
+        <w:t>步步的迭代之后，会降低那些离群点在最后拟合中的权重，相比于标准最小二乘法每个点的权重都是一样的，I</w:t>
       </w:r>
       <w:r>
         <w:t>RLS</w:t>
@@ -7257,7 +7656,21 @@
         <w:rPr>
           <w:rFonts w:hint="eastAsia"/>
         </w:rPr>
-        <w:t>引入距离权值</w:t>
+        <w:t>引入</w:t>
+      </w:r>
+      <w:proofErr w:type="gramStart"/>
+      <w:r>
+        <w:rPr>
+          <w:rFonts w:hint="eastAsia"/>
+        </w:rPr>
+        <w:t>距离权</w:t>
+      </w:r>
+      <w:proofErr w:type="gramEnd"/>
+      <w:r>
+        <w:rPr>
+          <w:rFonts w:hint="eastAsia"/>
+        </w:rPr>
+        <w:t>值</w:t>
       </w:r>
       <m:oMath>
         <m:sSub>
@@ -8929,9 +9342,6 @@
     <w:p>
       <w:pPr>
         <w:ind w:firstLine="420"/>
-        <w:rPr>
-          <w:rFonts w:hint="eastAsia"/>
-        </w:rPr>
       </w:pPr>
       <w:r>
         <w:rPr>
@@ -9015,11 +9425,6 @@
       </w:r>
     </w:p>
     <w:p>
-      <w:pPr>
-        <w:rPr>
-          <w:rFonts w:hint="eastAsia"/>
-        </w:rPr>
-      </w:pPr>
       <w:r>
         <w:rPr>
           <w:rFonts w:hint="eastAsia"/>
@@ -9147,7 +9552,7 @@
                     <pic:cNvPicPr/>
                   </pic:nvPicPr>
                   <pic:blipFill>
-                    <a:blip r:embed="rId18"/>
+                    <a:blip r:embed="rId19"/>
                     <a:stretch>
                       <a:fillRect/>
                     </a:stretch>
@@ -9380,11 +9785,19 @@
           <m:t>N</m:t>
         </m:r>
       </m:oMath>
+      <w:proofErr w:type="gramStart"/>
       <w:r>
         <w:rPr>
           <w:rFonts w:ascii="Calibri" w:eastAsia="宋体" w:hAnsi="Calibri" w:cs="Times New Roman" w:hint="eastAsia"/>
         </w:rPr>
-        <w:t>个校准点。有</w:t>
+        <w:t>个</w:t>
+      </w:r>
+      <w:proofErr w:type="gramEnd"/>
+      <w:r>
+        <w:rPr>
+          <w:rFonts w:ascii="Calibri" w:eastAsia="宋体" w:hAnsi="Calibri" w:cs="Times New Roman" w:hint="eastAsia"/>
+        </w:rPr>
+        <w:t>校准点。有</w:t>
       </w:r>
       <m:oMath>
         <m:r>
@@ -9394,11 +9807,19 @@
           <m:t>N</m:t>
         </m:r>
       </m:oMath>
+      <w:proofErr w:type="gramStart"/>
       <w:r>
         <w:rPr>
           <w:rFonts w:ascii="Calibri" w:eastAsia="宋体" w:hAnsi="Calibri" w:cs="Times New Roman" w:hint="eastAsia"/>
         </w:rPr>
-        <w:t>个点的图像中十字丝坐标</w:t>
+        <w:t>个</w:t>
+      </w:r>
+      <w:proofErr w:type="gramEnd"/>
+      <w:r>
+        <w:rPr>
+          <w:rFonts w:ascii="Calibri" w:eastAsia="宋体" w:hAnsi="Calibri" w:cs="Times New Roman" w:hint="eastAsia"/>
+        </w:rPr>
+        <w:t>点的图像中十字丝坐标</w:t>
       </w:r>
       <m:oMath>
         <m:r>
@@ -10608,7 +11029,7 @@
                     <pic:cNvPicPr/>
                   </pic:nvPicPr>
                   <pic:blipFill>
-                    <a:blip r:embed="rId19"/>
+                    <a:blip r:embed="rId20"/>
                     <a:stretch>
                       <a:fillRect/>
                     </a:stretch>
@@ -10681,14 +11102,27 @@
       <w:r>
         <w:t xml:space="preserve">Table </w:t>
       </w:r>
-      <w:fldSimple w:instr=" SEQ Table \* ARABIC ">
-        <w:r>
-          <w:rPr>
-            <w:noProof/>
-          </w:rPr>
-          <w:t>1</w:t>
-        </w:r>
-      </w:fldSimple>
+      <w:r>
+        <w:fldChar w:fldCharType="begin"/>
+      </w:r>
+      <w:r>
+        <w:instrText xml:space="preserve"> SEQ Table \* ARABIC </w:instrText>
+      </w:r>
+      <w:r>
+        <w:fldChar w:fldCharType="separate"/>
+      </w:r>
+      <w:r>
+        <w:rPr>
+          <w:noProof/>
+        </w:rPr>
+        <w:t>1</w:t>
+      </w:r>
+      <w:r>
+        <w:rPr>
+          <w:noProof/>
+        </w:rPr>
+        <w:fldChar w:fldCharType="end"/>
+      </w:r>
       <w:r>
         <w:t xml:space="preserve"> </w:t>
       </w:r>
@@ -11878,7 +12312,21 @@
         <w:rPr>
           <w:rFonts w:hint="eastAsia"/>
         </w:rPr>
-        <w:t>采集得到的的十幅图像如下图所示：</w:t>
+        <w:t>采集得到的</w:t>
+      </w:r>
+      <w:proofErr w:type="gramStart"/>
+      <w:r>
+        <w:rPr>
+          <w:rFonts w:hint="eastAsia"/>
+        </w:rPr>
+        <w:t>的</w:t>
+      </w:r>
+      <w:proofErr w:type="gramEnd"/>
+      <w:r>
+        <w:rPr>
+          <w:rFonts w:hint="eastAsia"/>
+        </w:rPr>
+        <w:t>十幅图像如下图所示：</w:t>
       </w:r>
     </w:p>
     <w:p>
@@ -11905,7 +12353,7 @@
                     <pic:cNvPicPr/>
                   </pic:nvPicPr>
                   <pic:blipFill>
-                    <a:blip r:embed="rId20"/>
+                    <a:blip r:embed="rId21"/>
                     <a:stretch>
                       <a:fillRect/>
                     </a:stretch>
@@ -11998,14 +12446,27 @@
       <w:r>
         <w:t xml:space="preserve">Table </w:t>
       </w:r>
-      <w:fldSimple w:instr=" SEQ Table \* ARABIC ">
-        <w:r>
-          <w:rPr>
-            <w:noProof/>
-          </w:rPr>
-          <w:t>2</w:t>
-        </w:r>
-      </w:fldSimple>
+      <w:r>
+        <w:fldChar w:fldCharType="begin"/>
+      </w:r>
+      <w:r>
+        <w:instrText xml:space="preserve"> SEQ Table \* ARABIC </w:instrText>
+      </w:r>
+      <w:r>
+        <w:fldChar w:fldCharType="separate"/>
+      </w:r>
+      <w:r>
+        <w:rPr>
+          <w:noProof/>
+        </w:rPr>
+        <w:t>2</w:t>
+      </w:r>
+      <w:r>
+        <w:rPr>
+          <w:noProof/>
+        </w:rPr>
+        <w:fldChar w:fldCharType="end"/>
+      </w:r>
       <w:r>
         <w:t xml:space="preserve"> </w:t>
       </w:r>
@@ -12412,13 +12873,23 @@
                 <w:szCs w:val="20"/>
               </w:rPr>
             </w:pPr>
+            <w:proofErr w:type="gramStart"/>
             <w:r>
               <w:rPr>
                 <w:rFonts w:hint="eastAsia"/>
                 <w:sz w:val="18"/>
                 <w:szCs w:val="20"/>
               </w:rPr>
-              <w:t>像素级坐标</w:t>
+              <w:t>像素级</w:t>
+            </w:r>
+            <w:proofErr w:type="gramEnd"/>
+            <w:r>
+              <w:rPr>
+                <w:rFonts w:hint="eastAsia"/>
+                <w:sz w:val="18"/>
+                <w:szCs w:val="20"/>
+              </w:rPr>
+              <w:t>坐标</w:t>
             </w:r>
           </w:p>
         </w:tc>
@@ -13447,14 +13918,27 @@
       <w:r>
         <w:t xml:space="preserve">Table </w:t>
       </w:r>
-      <w:fldSimple w:instr=" SEQ Table \* ARABIC ">
-        <w:r>
-          <w:rPr>
-            <w:noProof/>
-          </w:rPr>
-          <w:t>3</w:t>
-        </w:r>
-      </w:fldSimple>
+      <w:r>
+        <w:fldChar w:fldCharType="begin"/>
+      </w:r>
+      <w:r>
+        <w:instrText xml:space="preserve"> SEQ Table \* ARABIC </w:instrText>
+      </w:r>
+      <w:r>
+        <w:fldChar w:fldCharType="separate"/>
+      </w:r>
+      <w:r>
+        <w:rPr>
+          <w:noProof/>
+        </w:rPr>
+        <w:t>3</w:t>
+      </w:r>
+      <w:r>
+        <w:rPr>
+          <w:noProof/>
+        </w:rPr>
+        <w:fldChar w:fldCharType="end"/>
+      </w:r>
       <w:r>
         <w:t xml:space="preserve"> </w:t>
       </w:r>
@@ -13870,13 +14354,23 @@
                 <w:szCs w:val="20"/>
               </w:rPr>
             </w:pPr>
+            <w:proofErr w:type="gramStart"/>
             <w:r>
               <w:rPr>
                 <w:rFonts w:hint="eastAsia"/>
                 <w:sz w:val="18"/>
                 <w:szCs w:val="20"/>
               </w:rPr>
-              <w:t>像素级坐标</w:t>
+              <w:t>像素级</w:t>
+            </w:r>
+            <w:proofErr w:type="gramEnd"/>
+            <w:r>
+              <w:rPr>
+                <w:rFonts w:hint="eastAsia"/>
+                <w:sz w:val="18"/>
+                <w:szCs w:val="20"/>
+              </w:rPr>
+              <w:t>坐标</w:t>
             </w:r>
           </w:p>
         </w:tc>
@@ -15009,11 +15503,6 @@
       </w:tr>
     </w:tbl>
     <w:p>
-      <w:pPr>
-        <w:rPr>
-          <w:rFonts w:hint="eastAsia"/>
-        </w:rPr>
-      </w:pPr>
       <w:r>
         <w:tab/>
       </w:r>
@@ -15153,9 +15642,6 @@
     <w:p>
       <w:pPr>
         <w:ind w:firstLineChars="200" w:firstLine="420"/>
-        <w:rPr>
-          <w:rFonts w:hint="eastAsia"/>
-        </w:rPr>
       </w:pPr>
       <w:r>
         <w:rPr>
@@ -15231,14 +15717,27 @@
       <w:r>
         <w:t xml:space="preserve">Table </w:t>
       </w:r>
-      <w:fldSimple w:instr=" SEQ Table \* ARABIC ">
-        <w:r>
-          <w:rPr>
-            <w:noProof/>
-          </w:rPr>
-          <w:t>4</w:t>
-        </w:r>
-      </w:fldSimple>
+      <w:r>
+        <w:fldChar w:fldCharType="begin"/>
+      </w:r>
+      <w:r>
+        <w:instrText xml:space="preserve"> SEQ Table \* ARABIC </w:instrText>
+      </w:r>
+      <w:r>
+        <w:fldChar w:fldCharType="separate"/>
+      </w:r>
+      <w:r>
+        <w:rPr>
+          <w:noProof/>
+        </w:rPr>
+        <w:t>4</w:t>
+      </w:r>
+      <w:r>
+        <w:rPr>
+          <w:noProof/>
+        </w:rPr>
+        <w:fldChar w:fldCharType="end"/>
+      </w:r>
       <w:r>
         <w:t xml:space="preserve"> forward result</w:t>
       </w:r>
@@ -18740,12 +19239,52 @@
         </w:tc>
       </w:tr>
     </w:tbl>
+    <w:p/>
     <w:p>
       <w:pPr>
-        <w:rPr>
-          <w:rFonts w:hint="eastAsia"/>
-        </w:rPr>
+        <w:pStyle w:val="aa"/>
+        <w:keepNext/>
+        <w:jc w:val="center"/>
       </w:pPr>
+      <w:r>
+        <w:t>表</w:t>
+      </w:r>
+      <w:r>
+        <w:t xml:space="preserve"> </w:t>
+      </w:r>
+      <w:r>
+        <w:fldChar w:fldCharType="begin"/>
+      </w:r>
+      <w:r>
+        <w:instrText xml:space="preserve"> SEQ </w:instrText>
+      </w:r>
+      <w:r>
+        <w:instrText>表</w:instrText>
+      </w:r>
+      <w:r>
+        <w:instrText xml:space="preserve"> \* ARABIC </w:instrText>
+      </w:r>
+      <w:r>
+        <w:fldChar w:fldCharType="separate"/>
+      </w:r>
+      <w:r>
+        <w:rPr>
+          <w:noProof/>
+        </w:rPr>
+        <w:t>5</w:t>
+      </w:r>
+      <w:r>
+        <w:fldChar w:fldCharType="end"/>
+      </w:r>
+      <w:r>
+        <w:t xml:space="preserve"> </w:t>
+      </w:r>
+      <w:r>
+        <w:rPr>
+          <w:rFonts w:hint="eastAsia"/>
+        </w:rPr>
+        <w:t>后倾测量结果</w:t>
+      </w:r>
     </w:p>
     <w:p>
       <w:pPr>
@@ -18754,22 +19293,13 @@
         <w:jc w:val="center"/>
       </w:pPr>
       <w:r>
-        <w:t>表</w:t>
-      </w:r>
-      <w:r>
-        <w:t xml:space="preserve"> </w:t>
+        <w:t xml:space="preserve">Table </w:t>
       </w:r>
       <w:r>
         <w:fldChar w:fldCharType="begin"/>
       </w:r>
       <w:r>
-        <w:instrText xml:space="preserve"> SEQ </w:instrText>
-      </w:r>
-      <w:r>
-        <w:instrText>表</w:instrText>
-      </w:r>
-      <w:r>
-        <w:instrText xml:space="preserve"> \* ARABIC </w:instrText>
+        <w:instrText xml:space="preserve"> SEQ Table \* ARABIC </w:instrText>
       </w:r>
       <w:r>
         <w:fldChar w:fldCharType="separate"/>
@@ -18781,35 +19311,11 @@
         <w:t>5</w:t>
       </w:r>
       <w:r>
+        <w:rPr>
+          <w:noProof/>
+        </w:rPr>
         <w:fldChar w:fldCharType="end"/>
       </w:r>
-      <w:r>
-        <w:t xml:space="preserve"> </w:t>
-      </w:r>
-      <w:r>
-        <w:rPr>
-          <w:rFonts w:hint="eastAsia"/>
-        </w:rPr>
-        <w:t>后倾测量结果</w:t>
-      </w:r>
-    </w:p>
-    <w:p>
-      <w:pPr>
-        <w:pStyle w:val="aa"/>
-        <w:keepNext/>
-        <w:jc w:val="center"/>
-      </w:pPr>
-      <w:r>
-        <w:t xml:space="preserve">Table </w:t>
-      </w:r>
-      <w:fldSimple w:instr=" SEQ Table \* ARABIC ">
-        <w:r>
-          <w:rPr>
-            <w:noProof/>
-          </w:rPr>
-          <w:t>5</w:t>
-        </w:r>
-      </w:fldSimple>
       <w:r>
         <w:t xml:space="preserve"> </w:t>
       </w:r>
@@ -22218,11 +22724,6 @@
       </w:tr>
     </w:tbl>
     <w:p>
-      <w:pPr>
-        <w:rPr>
-          <w:rFonts w:hint="eastAsia"/>
-        </w:rPr>
-      </w:pPr>
       <w:r>
         <w:rPr>
           <w:rFonts w:hint="eastAsia"/>
@@ -22259,7 +22760,7 @@
                     </pic:cNvPicPr>
                   </pic:nvPicPr>
                   <pic:blipFill>
-                    <a:blip r:embed="rId21">
+                    <a:blip r:embed="rId22">
                       <a:extLst>
                         <a:ext uri="{28A0092B-C50C-407E-A947-70E740481C1C}">
                           <a14:useLocalDpi xmlns:a14="http://schemas.microsoft.com/office/drawing/2010/main" val="0"/>
@@ -22312,7 +22813,7 @@
                     </pic:cNvPicPr>
                   </pic:nvPicPr>
                   <pic:blipFill>
-                    <a:blip r:embed="rId22" cstate="print">
+                    <a:blip r:embed="rId23" cstate="print">
                       <a:extLst>
                         <a:ext uri="{28A0092B-C50C-407E-A947-70E740481C1C}">
                           <a14:useLocalDpi xmlns:a14="http://schemas.microsoft.com/office/drawing/2010/main" val="0"/>
@@ -22345,11 +22846,6 @@
       </w:r>
     </w:p>
     <w:p>
-      <w:pPr>
-        <w:rPr>
-          <w:rFonts w:hint="eastAsia"/>
-        </w:rPr>
-      </w:pPr>
       <w:r>
         <w:tab/>
       </w:r>
@@ -22357,7 +22853,21 @@
         <w:rPr>
           <w:rFonts w:hint="eastAsia"/>
         </w:rPr>
-        <w:t>水准仪竖直角改变量如</w:t>
+        <w:t>水准仪竖直</w:t>
+      </w:r>
+      <w:proofErr w:type="gramStart"/>
+      <w:r>
+        <w:rPr>
+          <w:rFonts w:hint="eastAsia"/>
+        </w:rPr>
+        <w:t>角改变</w:t>
+      </w:r>
+      <w:proofErr w:type="gramEnd"/>
+      <w:r>
+        <w:rPr>
+          <w:rFonts w:hint="eastAsia"/>
+        </w:rPr>
+        <w:t>量如</w:t>
       </w:r>
       <w:r>
         <w:rPr>
@@ -22369,7 +22879,21 @@
         <w:rPr>
           <w:rFonts w:hint="eastAsia"/>
         </w:rPr>
-        <w:t>，同时，在水准仪综合检校平台上，对同一台水准眼采用人眼法测量其补偿误差，</w:t>
+        <w:t>，同时，在水准仪综合检校平台上，对同一台水准</w:t>
+      </w:r>
+      <w:proofErr w:type="gramStart"/>
+      <w:r>
+        <w:rPr>
+          <w:rFonts w:hint="eastAsia"/>
+        </w:rPr>
+        <w:t>眼采用</w:t>
+      </w:r>
+      <w:proofErr w:type="gramEnd"/>
+      <w:r>
+        <w:rPr>
+          <w:rFonts w:hint="eastAsia"/>
+        </w:rPr>
+        <w:t>人眼法测量其补偿误差，</w:t>
       </w:r>
       <w:r>
         <w:rPr>
@@ -22427,7 +22951,14 @@
         <w:rPr>
           <w:rFonts w:hint="eastAsia"/>
         </w:rPr>
-        <w:t>竖直角</w:t>
+        <w:t>竖直</w:t>
+      </w:r>
+      <w:proofErr w:type="gramStart"/>
+      <w:r>
+        <w:rPr>
+          <w:rFonts w:hint="eastAsia"/>
+        </w:rPr>
+        <w:t>角</w:t>
       </w:r>
       <w:r>
         <w:rPr>
@@ -22439,7 +22970,14 @@
         <w:rPr>
           <w:rFonts w:hint="eastAsia"/>
         </w:rPr>
-        <w:t>变量</w:t>
+        <w:t>变</w:t>
+      </w:r>
+      <w:proofErr w:type="gramEnd"/>
+      <w:r>
+        <w:rPr>
+          <w:rFonts w:hint="eastAsia"/>
+        </w:rPr>
+        <w:t>量</w:t>
       </w:r>
       <w:r>
         <w:rPr>
@@ -22457,14 +22995,27 @@
       <w:r>
         <w:t xml:space="preserve">Table </w:t>
       </w:r>
-      <w:fldSimple w:instr=" SEQ Table \* ARABIC ">
-        <w:r>
-          <w:rPr>
-            <w:noProof/>
-          </w:rPr>
-          <w:t>6</w:t>
-        </w:r>
-      </w:fldSimple>
+      <w:r>
+        <w:fldChar w:fldCharType="begin"/>
+      </w:r>
+      <w:r>
+        <w:instrText xml:space="preserve"> SEQ Table \* ARABIC </w:instrText>
+      </w:r>
+      <w:r>
+        <w:fldChar w:fldCharType="separate"/>
+      </w:r>
+      <w:r>
+        <w:rPr>
+          <w:noProof/>
+        </w:rPr>
+        <w:t>6</w:t>
+      </w:r>
+      <w:r>
+        <w:rPr>
+          <w:noProof/>
+        </w:rPr>
+        <w:fldChar w:fldCharType="end"/>
+      </w:r>
       <w:r>
         <w:t xml:space="preserve"> </w:t>
       </w:r>
@@ -22534,11 +23085,6 @@
             </w:tcBorders>
           </w:tcPr>
           <w:p>
-            <w:pPr>
-              <w:rPr>
-                <w:rFonts w:hint="eastAsia"/>
-              </w:rPr>
-            </w:pPr>
             <w:r>
               <w:rPr>
                 <w:rFonts w:hint="eastAsia"/>
@@ -22556,11 +23102,6 @@
             </w:tcBorders>
           </w:tcPr>
           <w:p>
-            <w:pPr>
-              <w:rPr>
-                <w:rFonts w:hint="eastAsia"/>
-              </w:rPr>
-            </w:pPr>
             <w:r>
               <w:rPr>
                 <w:rFonts w:hint="eastAsia"/>
@@ -22971,12 +23512,66 @@
         </w:tc>
       </w:tr>
     </w:tbl>
+    <w:p/>
     <w:p>
       <w:pPr>
-        <w:rPr>
-          <w:rFonts w:hint="eastAsia"/>
-        </w:rPr>
+        <w:pStyle w:val="aa"/>
+        <w:keepNext/>
+        <w:jc w:val="center"/>
       </w:pPr>
+      <w:r>
+        <w:t>表</w:t>
+      </w:r>
+      <w:r>
+        <w:t xml:space="preserve"> </w:t>
+      </w:r>
+      <w:r>
+        <w:fldChar w:fldCharType="begin"/>
+      </w:r>
+      <w:r>
+        <w:instrText xml:space="preserve"> SEQ </w:instrText>
+      </w:r>
+      <w:r>
+        <w:instrText>表</w:instrText>
+      </w:r>
+      <w:r>
+        <w:instrText xml:space="preserve"> \* ARABIC </w:instrText>
+      </w:r>
+      <w:r>
+        <w:fldChar w:fldCharType="separate"/>
+      </w:r>
+      <w:r>
+        <w:rPr>
+          <w:noProof/>
+        </w:rPr>
+        <w:t>7</w:t>
+      </w:r>
+      <w:r>
+        <w:fldChar w:fldCharType="end"/>
+      </w:r>
+      <w:r>
+        <w:t xml:space="preserve"> </w:t>
+      </w:r>
+      <w:r>
+        <w:rPr>
+          <w:rFonts w:hint="eastAsia"/>
+        </w:rPr>
+        <w:t>竖直</w:t>
+      </w:r>
+      <w:proofErr w:type="gramStart"/>
+      <w:r>
+        <w:rPr>
+          <w:rFonts w:hint="eastAsia"/>
+        </w:rPr>
+        <w:t>角改变</w:t>
+      </w:r>
+      <w:proofErr w:type="gramEnd"/>
+      <w:r>
+        <w:rPr>
+          <w:rFonts w:hint="eastAsia"/>
+        </w:rPr>
+        <w:t>量（前倾）</w:t>
+      </w:r>
     </w:p>
     <w:p>
       <w:pPr>
@@ -22985,22 +23580,13 @@
         <w:jc w:val="center"/>
       </w:pPr>
       <w:r>
-        <w:t>表</w:t>
-      </w:r>
-      <w:r>
-        <w:t xml:space="preserve"> </w:t>
+        <w:t xml:space="preserve">Table </w:t>
       </w:r>
       <w:r>
         <w:fldChar w:fldCharType="begin"/>
       </w:r>
       <w:r>
-        <w:instrText xml:space="preserve"> SEQ </w:instrText>
-      </w:r>
-      <w:r>
-        <w:instrText>表</w:instrText>
-      </w:r>
-      <w:r>
-        <w:instrText xml:space="preserve"> \* ARABIC </w:instrText>
+        <w:instrText xml:space="preserve"> SEQ Table \* ARABIC </w:instrText>
       </w:r>
       <w:r>
         <w:fldChar w:fldCharType="separate"/>
@@ -23012,35 +23598,11 @@
         <w:t>7</w:t>
       </w:r>
       <w:r>
+        <w:rPr>
+          <w:noProof/>
+        </w:rPr>
         <w:fldChar w:fldCharType="end"/>
       </w:r>
-      <w:r>
-        <w:t xml:space="preserve"> </w:t>
-      </w:r>
-      <w:r>
-        <w:rPr>
-          <w:rFonts w:hint="eastAsia"/>
-        </w:rPr>
-        <w:t>竖直角改变量（前倾）</w:t>
-      </w:r>
-    </w:p>
-    <w:p>
-      <w:pPr>
-        <w:pStyle w:val="aa"/>
-        <w:keepNext/>
-        <w:jc w:val="center"/>
-      </w:pPr>
-      <w:r>
-        <w:t xml:space="preserve">Table </w:t>
-      </w:r>
-      <w:fldSimple w:instr=" SEQ Table \* ARABIC ">
-        <w:r>
-          <w:rPr>
-            <w:noProof/>
-          </w:rPr>
-          <w:t>7</w:t>
-        </w:r>
-      </w:fldSimple>
       <w:r>
         <w:t xml:space="preserve"> </w:t>
       </w:r>
@@ -23094,13 +23656,7 @@
               <w:rPr>
                 <w:rFonts w:hint="eastAsia"/>
               </w:rPr>
-              <w:t>（</w:t>
-            </w:r>
-            <w:r>
-              <w:rPr>
-                <w:rFonts w:hint="eastAsia"/>
-              </w:rPr>
-              <w:t>单位：分）</w:t>
+              <w:t>（单位：分）</w:t>
             </w:r>
           </w:p>
         </w:tc>
@@ -23665,14 +24221,27 @@
       <w:r>
         <w:t xml:space="preserve">Table </w:t>
       </w:r>
-      <w:fldSimple w:instr=" SEQ Table \* ARABIC ">
-        <w:r>
-          <w:rPr>
-            <w:noProof/>
-          </w:rPr>
-          <w:t>8</w:t>
-        </w:r>
-      </w:fldSimple>
+      <w:r>
+        <w:fldChar w:fldCharType="begin"/>
+      </w:r>
+      <w:r>
+        <w:instrText xml:space="preserve"> SEQ Table \* ARABIC </w:instrText>
+      </w:r>
+      <w:r>
+        <w:fldChar w:fldCharType="separate"/>
+      </w:r>
+      <w:r>
+        <w:rPr>
+          <w:noProof/>
+        </w:rPr>
+        <w:t>8</w:t>
+      </w:r>
+      <w:r>
+        <w:rPr>
+          <w:noProof/>
+        </w:rPr>
+        <w:fldChar w:fldCharType="end"/>
+      </w:r>
       <w:r>
         <w:t xml:space="preserve"> </w:t>
       </w:r>
@@ -24414,14 +24983,27 @@
       <w:r>
         <w:t xml:space="preserve">Table </w:t>
       </w:r>
-      <w:fldSimple w:instr=" SEQ Table \* ARABIC ">
-        <w:r>
-          <w:rPr>
-            <w:noProof/>
-          </w:rPr>
-          <w:t>9</w:t>
-        </w:r>
-      </w:fldSimple>
+      <w:r>
+        <w:fldChar w:fldCharType="begin"/>
+      </w:r>
+      <w:r>
+        <w:instrText xml:space="preserve"> SEQ Table \* ARABIC </w:instrText>
+      </w:r>
+      <w:r>
+        <w:fldChar w:fldCharType="separate"/>
+      </w:r>
+      <w:r>
+        <w:rPr>
+          <w:noProof/>
+        </w:rPr>
+        <w:t>9</w:t>
+      </w:r>
+      <w:r>
+        <w:rPr>
+          <w:noProof/>
+        </w:rPr>
+        <w:fldChar w:fldCharType="end"/>
+      </w:r>
       <w:r>
         <w:t xml:space="preserve"> </w:t>
       </w:r>
@@ -25127,7 +25709,7 @@
                     </pic:cNvPicPr>
                   </pic:nvPicPr>
                   <pic:blipFill>
-                    <a:blip r:embed="rId23" cstate="print">
+                    <a:blip r:embed="rId24" cstate="print">
                       <a:extLst>
                         <a:ext uri="{28A0092B-C50C-407E-A947-70E740481C1C}">
                           <a14:useLocalDpi xmlns:a14="http://schemas.microsoft.com/office/drawing/2010/main" val="0"/>
@@ -25180,7 +25762,7 @@
                     </pic:cNvPicPr>
                   </pic:nvPicPr>
                   <pic:blipFill>
-                    <a:blip r:embed="rId24" cstate="print">
+                    <a:blip r:embed="rId25" cstate="print">
                       <a:extLst>
                         <a:ext uri="{28A0092B-C50C-407E-A947-70E740481C1C}">
                           <a14:useLocalDpi xmlns:a14="http://schemas.microsoft.com/office/drawing/2010/main" val="0"/>
@@ -25213,11 +25795,6 @@
       </w:r>
     </w:p>
     <w:p>
-      <w:pPr>
-        <w:rPr>
-          <w:rFonts w:hint="eastAsia"/>
-        </w:rPr>
-      </w:pPr>
       <w:r>
         <w:rPr>
           <w:rFonts w:hint="eastAsia"/>
@@ -25275,7 +25852,21 @@
         <w:rPr>
           <w:rFonts w:hint="eastAsia"/>
         </w:rPr>
-        <w:t>通过灰度重心法确定十字丝的亚像素级中心位置，</w:t>
+        <w:t>通过灰度重心法确定十字丝的亚</w:t>
+      </w:r>
+      <w:proofErr w:type="gramStart"/>
+      <w:r>
+        <w:rPr>
+          <w:rFonts w:hint="eastAsia"/>
+        </w:rPr>
+        <w:t>像素级中心</w:t>
+      </w:r>
+      <w:proofErr w:type="gramEnd"/>
+      <w:r>
+        <w:rPr>
+          <w:rFonts w:hint="eastAsia"/>
+        </w:rPr>
+        <w:t>位置，</w:t>
       </w:r>
       <w:r>
         <w:rPr>
@@ -25336,6 +25927,29 @@
           <w:rFonts w:hint="eastAsia"/>
         </w:rPr>
         <w:t>，并且在水准仪综合检定平台上对同一台水准仪的补偿误差进行检定，综合分析对比传统方法与本文算法。</w:t>
+      </w:r>
+    </w:p>
+    <w:p>
+      <w:r>
+        <w:tab/>
+      </w:r>
+      <w:r>
+        <w:rPr>
+          <w:rFonts w:hint="eastAsia"/>
+        </w:rPr>
+        <w:t>基于机器视觉的算法的标准差小于传统方法。</w:t>
+      </w:r>
+      <w:r>
+        <w:rPr>
+          <w:rFonts w:hint="eastAsia"/>
+        </w:rPr>
+        <w:t>但由于实际的视觉测量过程中，存在因实验平台引起的随机噪声误差，导致水准仪的十字丝抖动</w:t>
+      </w:r>
+      <w:r>
+        <w:rPr>
+          <w:rFonts w:hint="eastAsia"/>
+        </w:rPr>
+        <w:t>。</w:t>
       </w:r>
     </w:p>
     <w:p>
@@ -25344,39 +25958,106 @@
           <w:rFonts w:hint="eastAsia"/>
         </w:rPr>
       </w:pPr>
-      <w:r>
-        <w:tab/>
-      </w:r>
-      <w:r>
-        <w:rPr>
-          <w:rFonts w:hint="eastAsia"/>
-        </w:rPr>
-        <w:t>基于机器视觉的算法的标准差小于传统方法。</w:t>
-      </w:r>
-      <w:r>
-        <w:rPr>
-          <w:rFonts w:hint="eastAsia"/>
-        </w:rPr>
-        <w:t>但由于实际的视觉测量过程中，存在因实验平台引起的随机噪声误差，导致水准仪的十字丝抖动</w:t>
-      </w:r>
-      <w:r>
-        <w:rPr>
-          <w:rFonts w:hint="eastAsia"/>
-        </w:rPr>
-        <w:t>。</w:t>
-      </w:r>
     </w:p>
-    <w:p/>
-    <w:p/>
-    <w:p/>
-    <w:p/>
     <w:p>
-      <w:r>
-        <w:rPr>
-          <w:rFonts w:hint="eastAsia"/>
+      <w:pPr>
+        <w:rPr>
+          <w:b/>
+          <w:bCs/>
+        </w:rPr>
+      </w:pPr>
+      <w:r>
+        <w:rPr>
+          <w:rFonts w:hint="eastAsia"/>
+          <w:b/>
+          <w:bCs/>
         </w:rPr>
         <w:t>参考文献</w:t>
       </w:r>
+    </w:p>
+    <w:p>
+      <w:pPr>
+        <w:pStyle w:val="a3"/>
+        <w:numPr>
+          <w:ilvl w:val="0"/>
+          <w:numId w:val="3"/>
+        </w:numPr>
+        <w:ind w:firstLineChars="0"/>
+      </w:pPr>
+      <w:bookmarkStart w:id="1" w:name="_Ref103797716"/>
+      <w:r>
+        <w:rPr>
+          <w:rFonts w:hint="eastAsia"/>
+        </w:rPr>
+        <w:t>国家计量技术规范</w:t>
+      </w:r>
+      <w:bookmarkEnd w:id="1"/>
+    </w:p>
+    <w:p>
+      <w:pPr>
+        <w:pStyle w:val="a3"/>
+        <w:numPr>
+          <w:ilvl w:val="0"/>
+          <w:numId w:val="3"/>
+        </w:numPr>
+        <w:ind w:firstLineChars="0"/>
+      </w:pPr>
+      <w:bookmarkStart w:id="2" w:name="_Ref103798438"/>
+      <w:r>
+        <w:rPr>
+          <w:rFonts w:hint="eastAsia"/>
+        </w:rPr>
+        <w:t>视觉测量原理与应用 第9页</w:t>
+      </w:r>
+      <w:bookmarkEnd w:id="2"/>
+    </w:p>
+    <w:p>
+      <w:pPr>
+        <w:pStyle w:val="a3"/>
+        <w:numPr>
+          <w:ilvl w:val="0"/>
+          <w:numId w:val="3"/>
+        </w:numPr>
+        <w:ind w:firstLineChars="0"/>
+      </w:pPr>
+      <w:bookmarkStart w:id="3" w:name="_Ref103798660"/>
+      <w:r>
+        <w:t>Centroid localization algorithm Based on Bicubic interpolation gray</w:t>
+      </w:r>
+      <w:r>
+        <w:t xml:space="preserve"> </w:t>
+      </w:r>
+      <w:r>
+        <w:t>square weighted</w:t>
+      </w:r>
+      <w:bookmarkEnd w:id="3"/>
+    </w:p>
+    <w:p>
+      <w:pPr>
+        <w:pStyle w:val="a3"/>
+        <w:numPr>
+          <w:ilvl w:val="0"/>
+          <w:numId w:val="3"/>
+        </w:numPr>
+        <w:ind w:firstLineChars="0"/>
+        <w:rPr>
+          <w:rFonts w:hint="eastAsia"/>
+        </w:rPr>
+      </w:pPr>
+      <w:bookmarkStart w:id="4" w:name="_Ref103798996"/>
+      <w:r>
+        <w:rPr>
+          <w:rFonts w:hint="eastAsia"/>
+        </w:rPr>
+        <w:t>图像精密测量</w:t>
+      </w:r>
+      <w:r>
+        <w:rPr>
+          <w:rFonts w:hint="eastAsia"/>
+        </w:rPr>
+        <w:t>，于起峰。</w:t>
+      </w:r>
+      <w:bookmarkEnd w:id="4"/>
     </w:p>
     <w:sectPr>
       <w:pgSz w:w="11906" w:h="16838"/>
@@ -25429,6 +26110,95 @@
 <file path=word/numbering.xml><?xml version="1.0" encoding="utf-8"?>
 <w:numbering xmlns:wpc="http://schemas.microsoft.com/office/word/2010/wordprocessingCanvas" xmlns:cx="http://schemas.microsoft.com/office/drawing/2014/chartex" xmlns:cx1="http://schemas.microsoft.com/office/drawing/2015/9/8/chartex" xmlns:cx2="http://schemas.microsoft.com/office/drawing/2015/10/21/chartex" xmlns:cx3="http://schemas.microsoft.com/office/drawing/2016/5/9/chartex" xmlns:cx4="http://schemas.microsoft.com/office/drawing/2016/5/10/chartex" xmlns:cx5="http://schemas.microsoft.com/office/drawing/2016/5/11/chartex" xmlns:cx6="http://schemas.microsoft.com/office/drawing/2016/5/12/chartex" xmlns:cx7="http://schemas.microsoft.com/office/drawing/2016/5/13/chartex" xmlns:cx8="http://schemas.microsoft.com/office/drawing/2016/5/14/chartex" xmlns:mc="http://schemas.openxmlformats.org/markup-compatibility/2006" xmlns:aink="http://schemas.microsoft.com/office/drawing/2016/ink" xmlns:am3d="http://schemas.microsoft.com/office/drawing/2017/model3d" xmlns:o="urn:schemas-microsoft-com:office:office" xmlns:oel="http://schemas.microsoft.com/office/2019/extlst" xmlns:r="http://schemas.openxmlformats.org/officeDocument/2006/relationships" xmlns:m="http://schemas.openxmlformats.org/officeDocument/2006/math" xmlns:v="urn:schemas-microsoft-com:vml" xmlns:wp14="http://schemas.microsoft.com/office/word/2010/wordprocessingDrawing" xmlns:wp="http://schemas.openxmlformats.org/drawingml/2006/wordprocessingDrawing" xmlns:w10="urn:schemas-microsoft-com:office:word" xmlns:w="http://schemas.openxmlformats.org/wordprocessingml/2006/main" xmlns:w14="http://schemas.microsoft.com/office/word/2010/wordml" xmlns:w15="http://schemas.microsoft.com/office/word/2012/wordml" xmlns:w16cex="http://schemas.microsoft.com/office/word/2018/wordml/cex" xmlns:w16cid="http://schemas.microsoft.com/office/word/2016/wordml/cid" xmlns:w16="http://schemas.microsoft.com/office/word/2018/wordml" xmlns:w16sdtdh="http://schemas.microsoft.com/office/word/2020/wordml/sdtdatahash" xmlns:w16se="http://schemas.microsoft.com/office/word/2015/wordml/symex" xmlns:wpg="http://schemas.microsoft.com/office/word/2010/wordprocessingGroup" xmlns:wpi="http://schemas.microsoft.com/office/word/2010/wordprocessingInk" xmlns:wne="http://schemas.microsoft.com/office/word/2006/wordml" xmlns:wps="http://schemas.microsoft.com/office/word/2010/wordprocessingShape" mc:Ignorable="w14 w15 w16se w16cid w16 w16cex w16sdtdh wp14">
   <w:abstractNum w:abstractNumId="0" w15:restartNumberingAfterBreak="0">
+    <w:nsid w:val="394967CA"/>
+    <w:multiLevelType w:val="hybridMultilevel"/>
+    <w:tmpl w:val="E9180534"/>
+    <w:lvl w:ilvl="0" w:tplc="BBF41232">
+      <w:start w:val="1"/>
+      <w:numFmt w:val="decimal"/>
+      <w:lvlText w:val="[%1]"/>
+      <w:lvlJc w:val="left"/>
+      <w:pPr>
+        <w:ind w:left="420" w:hanging="420"/>
+      </w:pPr>
+      <w:rPr>
+        <w:rFonts w:hint="eastAsia"/>
+      </w:rPr>
+    </w:lvl>
+    <w:lvl w:ilvl="1" w:tplc="04090019" w:tentative="1">
+      <w:start w:val="1"/>
+      <w:numFmt w:val="lowerLetter"/>
+      <w:lvlText w:val="%2)"/>
+      <w:lvlJc w:val="left"/>
+      <w:pPr>
+        <w:ind w:left="840" w:hanging="420"/>
+      </w:pPr>
+    </w:lvl>
+    <w:lvl w:ilvl="2" w:tplc="0409001B" w:tentative="1">
+      <w:start w:val="1"/>
+      <w:numFmt w:val="lowerRoman"/>
+      <w:lvlText w:val="%3."/>
+      <w:lvlJc w:val="right"/>
+      <w:pPr>
+        <w:ind w:left="1260" w:hanging="420"/>
+      </w:pPr>
+    </w:lvl>
+    <w:lvl w:ilvl="3" w:tplc="0409000F" w:tentative="1">
+      <w:start w:val="1"/>
+      <w:numFmt w:val="decimal"/>
+      <w:lvlText w:val="%4."/>
+      <w:lvlJc w:val="left"/>
+      <w:pPr>
+        <w:ind w:left="1680" w:hanging="420"/>
+      </w:pPr>
+    </w:lvl>
+    <w:lvl w:ilvl="4" w:tplc="04090019" w:tentative="1">
+      <w:start w:val="1"/>
+      <w:numFmt w:val="lowerLetter"/>
+      <w:lvlText w:val="%5)"/>
+      <w:lvlJc w:val="left"/>
+      <w:pPr>
+        <w:ind w:left="2100" w:hanging="420"/>
+      </w:pPr>
+    </w:lvl>
+    <w:lvl w:ilvl="5" w:tplc="0409001B" w:tentative="1">
+      <w:start w:val="1"/>
+      <w:numFmt w:val="lowerRoman"/>
+      <w:lvlText w:val="%6."/>
+      <w:lvlJc w:val="right"/>
+      <w:pPr>
+        <w:ind w:left="2520" w:hanging="420"/>
+      </w:pPr>
+    </w:lvl>
+    <w:lvl w:ilvl="6" w:tplc="0409000F" w:tentative="1">
+      <w:start w:val="1"/>
+      <w:numFmt w:val="decimal"/>
+      <w:lvlText w:val="%7."/>
+      <w:lvlJc w:val="left"/>
+      <w:pPr>
+        <w:ind w:left="2940" w:hanging="420"/>
+      </w:pPr>
+    </w:lvl>
+    <w:lvl w:ilvl="7" w:tplc="04090019" w:tentative="1">
+      <w:start w:val="1"/>
+      <w:numFmt w:val="lowerLetter"/>
+      <w:lvlText w:val="%8)"/>
+      <w:lvlJc w:val="left"/>
+      <w:pPr>
+        <w:ind w:left="3360" w:hanging="420"/>
+      </w:pPr>
+    </w:lvl>
+    <w:lvl w:ilvl="8" w:tplc="0409001B" w:tentative="1">
+      <w:start w:val="1"/>
+      <w:numFmt w:val="lowerRoman"/>
+      <w:lvlText w:val="%9."/>
+      <w:lvlJc w:val="right"/>
+      <w:pPr>
+        <w:ind w:left="3780" w:hanging="420"/>
+      </w:pPr>
+    </w:lvl>
+  </w:abstractNum>
+  <w:abstractNum w:abstractNumId="1" w15:restartNumberingAfterBreak="0">
     <w:nsid w:val="5E996AFC"/>
     <w:multiLevelType w:val="multilevel"/>
     <w:tmpl w:val="FEA486D0"/>
@@ -25541,7 +26311,7 @@
       </w:rPr>
     </w:lvl>
   </w:abstractNum>
-  <w:abstractNum w:abstractNumId="1" w15:restartNumberingAfterBreak="0">
+  <w:abstractNum w:abstractNumId="2" w15:restartNumberingAfterBreak="0">
     <w:nsid w:val="7C7D1CAF"/>
     <w:multiLevelType w:val="hybridMultilevel"/>
     <w:tmpl w:val="16980894"/>
@@ -25655,10 +26425,13 @@
     </w:lvl>
   </w:abstractNum>
   <w:num w:numId="1" w16cid:durableId="905843128">
-    <w:abstractNumId w:val="0"/>
+    <w:abstractNumId w:val="1"/>
   </w:num>
   <w:num w:numId="2" w16cid:durableId="1168404904">
-    <w:abstractNumId w:val="1"/>
+    <w:abstractNumId w:val="2"/>
+  </w:num>
+  <w:num w:numId="3" w16cid:durableId="942223911">
+    <w:abstractNumId w:val="0"/>
   </w:num>
 </w:numbering>
 </file>
@@ -26256,6 +27029,46 @@
       <w:szCs w:val="20"/>
     </w:rPr>
   </w:style>
+  <w:style w:type="paragraph" w:styleId="ab">
+    <w:name w:val="footnote text"/>
+    <w:basedOn w:val="a"/>
+    <w:link w:val="ac"/>
+    <w:uiPriority w:val="99"/>
+    <w:semiHidden/>
+    <w:unhideWhenUsed/>
+    <w:rsid w:val="006039D5"/>
+    <w:pPr>
+      <w:snapToGrid w:val="0"/>
+      <w:jc w:val="left"/>
+    </w:pPr>
+    <w:rPr>
+      <w:sz w:val="18"/>
+      <w:szCs w:val="18"/>
+    </w:rPr>
+  </w:style>
+  <w:style w:type="character" w:customStyle="1" w:styleId="ac">
+    <w:name w:val="脚注文本 字符"/>
+    <w:basedOn w:val="a0"/>
+    <w:link w:val="ab"/>
+    <w:uiPriority w:val="99"/>
+    <w:semiHidden/>
+    <w:rsid w:val="006039D5"/>
+    <w:rPr>
+      <w:sz w:val="18"/>
+      <w:szCs w:val="18"/>
+    </w:rPr>
+  </w:style>
+  <w:style w:type="character" w:styleId="ad">
+    <w:name w:val="footnote reference"/>
+    <w:basedOn w:val="a0"/>
+    <w:uiPriority w:val="99"/>
+    <w:semiHidden/>
+    <w:unhideWhenUsed/>
+    <w:rsid w:val="006039D5"/>
+    <w:rPr>
+      <w:vertAlign w:val="superscript"/>
+    </w:rPr>
+  </w:style>
 </w:styles>
 </file>
 
@@ -26518,4 +27331,16 @@
     </a:ext>
   </a:extLst>
 </a:theme>
+</file>
+
+<file path=customXml/item1.xml><?xml version="1.0" encoding="utf-8"?>
+<b:Sources xmlns:b="http://schemas.openxmlformats.org/officeDocument/2006/bibliography" xmlns="http://schemas.openxmlformats.org/officeDocument/2006/bibliography" SelectedStyle="\APASixthEditionOfficeOnline.xsl" StyleName="APA" Version="6"/>
+</file>
+
+<file path=customXml/itemProps1.xml><?xml version="1.0" encoding="utf-8"?>
+<ds:datastoreItem xmlns:ds="http://schemas.openxmlformats.org/officeDocument/2006/customXml" ds:itemID="{7A617AD1-4D0F-4915-A9F6-97DB562E790C}">
+  <ds:schemaRefs>
+    <ds:schemaRef ds:uri="http://schemas.openxmlformats.org/officeDocument/2006/bibliography"/>
+  </ds:schemaRefs>
+</ds:datastoreItem>
 </file>
</xml_diff>